<commit_message>
add stat tables, references, and writing progress
</commit_message>
<xml_diff>
--- a/MS/Chapter 2.docx
+++ b/MS/Chapter 2.docx
@@ -261,13 +261,34 @@
     </w:p>
     <w:p>
       <w:r>
+        <w:t>Phytometers are individual plants used in controlled way as an environmental indicator</w:t>
+      </w:r>
+      <w:r>
+        <w:t xml:space="preserve"> (Clements and Goldsmith, 1924)</w:t>
+      </w:r>
+      <w:r>
+        <w:t xml:space="preserve"> and we used the dandelion to measure pollination services. </w:t>
+      </w:r>
+      <w:r>
         <w:rPr>
           <w:i/>
         </w:rPr>
         <w:t>Malacothrix glabrata</w:t>
       </w:r>
       <w:r>
-        <w:t>, desert dandelion, was used as a phytometer. Phytometer, definition here, are commonly employed in agricultural studies to measure pollination services.</w:t>
+        <w:t xml:space="preserve">, desert dandelion, was used as a phytometer. Malacothrix glabrata (Asteracae), desert dandelion, is a native annual wildflower. Germination of Mojave annuals is thought to be spurred by a certain amount of rainfall (Jennings, 2001) but are predictable within years. </w:t>
+      </w:r>
+      <w:r>
+        <w:t xml:space="preserve">Bees in the genus Nomadopsis visit M. glabrata for pollen (Rutowski). There are 24 species of Mathacothrix, some are self-compatible </w:t>
+      </w:r>
+      <w:r>
+        <w:t>(M. incarnata which is Agapostemon pollinated, Davis 1986). It is visited by short-winged flower beetles (Cline, 2010). Anthidium bees (Wainwright)</w:t>
+      </w:r>
+      <w:r>
+        <w:t>. The flowerheads are dense with yellow corollas (Morhardt, book, California desert flowers), and grow up to 40 cm tall. They grow in clumps.</w:t>
+      </w:r>
+      <w:r>
+        <w:t xml:space="preserve"> Paper on chemical cues has analyzed both pollen. </w:t>
       </w:r>
     </w:p>
     <w:p>
@@ -280,7 +301,78 @@
         <w:rPr>
           <w:u w:val="single"/>
         </w:rPr>
-        <w:t>Microsites</w:t>
+        <w:t>Study design</w:t>
+      </w:r>
+    </w:p>
+    <w:p>
+      <w:r>
+        <w:t xml:space="preserve">60 medium-sized (mean width: 336 cm, mean height: 209 cm) </w:t>
+      </w:r>
+      <w:r>
+        <w:rPr>
+          <w:i/>
+        </w:rPr>
+        <w:t>L. tridentata</w:t>
+      </w:r>
+      <w:r>
+        <w:t xml:space="preserve"> shrubs possessing developed floral buds and minimal perennial understory were chosen across the study site. </w:t>
+      </w:r>
+      <w:r>
+        <w:t>Microsite</w:t>
+      </w:r>
+      <w:r>
+        <w:t>s</w:t>
+      </w:r>
+      <w:r>
+        <w:t xml:space="preserve"> were located</w:t>
+      </w:r>
+      <w:r>
+        <w:t xml:space="preserve"> in a paired fashion; one inside the dripline of the focal plant</w:t>
+      </w:r>
+      <w:r>
+        <w:t xml:space="preserve"> (“shrub”)</w:t>
+      </w:r>
+      <w:r>
+        <w:t xml:space="preserve"> and one a minimum of 1</w:t>
+      </w:r>
+      <w:r>
+        <w:t>.5</w:t>
+      </w:r>
+      <w:r>
+        <w:t xml:space="preserve"> m away in an open area</w:t>
+      </w:r>
+      <w:r>
+        <w:t xml:space="preserve"> (“open”)</w:t>
+      </w:r>
+      <w:r>
+        <w:t xml:space="preserve">, both on the south </w:t>
+      </w:r>
+      <w:r>
+        <w:t xml:space="preserve">side of the shrub </w:t>
+      </w:r>
+      <w:r>
+        <w:t xml:space="preserve">to </w:t>
+      </w:r>
+      <w:r>
+        <w:t>minimize shading</w:t>
+      </w:r>
+      <w:r>
+        <w:t>.</w:t>
+      </w:r>
+      <w:r>
+        <w:t xml:space="preserve"> The paired sites were used to minimize </w:t>
+      </w:r>
+      <w:r>
+        <w:t xml:space="preserve">potential </w:t>
+      </w:r>
+      <w:r>
+        <w:t>differences due to environment</w:t>
+      </w:r>
+      <w:r>
+        <w:t>al</w:t>
+      </w:r>
+      <w:r>
+        <w:t xml:space="preserve"> heterogeneity. </w:t>
       </w:r>
     </w:p>
     <w:p>
@@ -290,58 +382,397 @@
         </w:rPr>
       </w:pPr>
       <w:r>
-        <w:t>Microsite</w:t>
+        <w:t>To disentangle co-blooming and non co-blooming interaction pathways</w:t>
+      </w:r>
+      <w:r>
+        <w:t>, as well as to minimize variation due to individual shrub differences and to focus on relative shifts in supported communities and interactions, a repeated measure study design was used.</w:t>
+      </w:r>
+      <w:r>
+        <w:t xml:space="preserve"> </w:t>
+      </w:r>
+      <w:r>
+        <w:t xml:space="preserve">A repeated measures study design was chosen to minimize differences due to individual variation in the shrubs and better approximate the change in pollination to the understory with shrub phenology. </w:t>
+      </w:r>
+      <w:r>
+        <w:t>Individuals</w:t>
+      </w:r>
+      <w:r>
+        <w:t xml:space="preserve"> with fewer than five open blooms were considered non-blooming (“pre-blooming”). </w:t>
+      </w:r>
+      <w:r>
+        <w:t xml:space="preserve">The average number of blooms for ‘blooming’ treatment was 300.2 ± 176.72SD. The minimum tested was 102, the maximum was 1080. </w:t>
+      </w:r>
+      <w:r>
+        <w:t xml:space="preserve">In two cases, a focal shrub did not bloom and were replaced by a new blooming shrub. These cases were excluded from later RII calculations. </w:t>
+      </w:r>
+      <w:r>
+        <w:t xml:space="preserve"> </w:t>
+      </w:r>
+    </w:p>
+    <w:p>
+      <w:pPr>
+        <w:rPr>
+          <w:u w:val="single"/>
+        </w:rPr>
+      </w:pPr>
+    </w:p>
+    <w:p>
+      <w:pPr>
+        <w:rPr>
+          <w:u w:val="single"/>
+        </w:rPr>
+      </w:pPr>
+    </w:p>
+    <w:p>
+      <w:pPr>
+        <w:rPr>
+          <w:u w:val="single"/>
+        </w:rPr>
+      </w:pPr>
+      <w:r>
+        <w:rPr>
+          <w:u w:val="single"/>
+        </w:rPr>
+        <w:lastRenderedPageBreak/>
+        <w:t xml:space="preserve">Visitation to </w:t>
+      </w:r>
+      <w:r>
+        <w:rPr>
+          <w:u w:val="single"/>
+        </w:rPr>
+        <w:t>Malacothrix glabrata</w:t>
+      </w:r>
+    </w:p>
+    <w:p>
+      <w:r>
+        <w:t>Each morning of each study day, f</w:t>
+      </w:r>
+      <w:r>
+        <w:t xml:space="preserve">resh </w:t>
+      </w:r>
+      <w:r>
+        <w:rPr>
+          <w:i/>
+        </w:rPr>
+        <w:t>M. glabrata</w:t>
+      </w:r>
+      <w:r>
+        <w:t xml:space="preserve"> were </w:t>
+      </w:r>
+      <w:r>
+        <w:t>gathered</w:t>
+      </w:r>
+      <w:r>
+        <w:t xml:space="preserve"> </w:t>
+      </w:r>
+      <w:r>
+        <w:t xml:space="preserve">from </w:t>
+      </w:r>
+      <w:r>
+        <w:t>nearby (&lt;</w:t>
+      </w:r>
+      <w:r>
+        <w:t xml:space="preserve"> </w:t>
+      </w:r>
+      <w:r>
+        <w:t xml:space="preserve">3 km) </w:t>
+      </w:r>
+      <w:r>
+        <w:t>populations where they</w:t>
+      </w:r>
+      <w:r>
+        <w:t xml:space="preserve"> </w:t>
+      </w:r>
+      <w:r>
+        <w:t xml:space="preserve">seasonally </w:t>
+      </w:r>
+      <w:r>
+        <w:t>coexist</w:t>
+      </w:r>
+      <w:r>
+        <w:t xml:space="preserve"> with </w:t>
+      </w:r>
+      <w:r>
+        <w:rPr>
+          <w:i/>
+        </w:rPr>
+        <w:t>L</w:t>
+      </w:r>
+      <w:r>
+        <w:rPr>
+          <w:i/>
+        </w:rPr>
+        <w:t>.</w:t>
+      </w:r>
+      <w:r>
+        <w:rPr>
+          <w:i/>
+        </w:rPr>
+        <w:t xml:space="preserve"> tridentata</w:t>
+      </w:r>
+      <w:r>
+        <w:t xml:space="preserve"> and</w:t>
+      </w:r>
+      <w:r>
+        <w:t xml:space="preserve"> trans</w:t>
+      </w:r>
+      <w:r>
+        <w:t>planted into 15 cm</w:t>
+      </w:r>
+      <w:r>
+        <w:t xml:space="preserve"> diameter</w:t>
+      </w:r>
+      <w:r>
+        <w:t xml:space="preserve"> black pots. Transpla</w:t>
+      </w:r>
+      <w:r>
+        <w:t xml:space="preserve">nts </w:t>
+      </w:r>
+      <w:r>
+        <w:t>of similar</w:t>
+      </w:r>
+      <w:r>
+        <w:t xml:space="preserve"> size and habit were paired</w:t>
+      </w:r>
+      <w:r>
+        <w:t>,</w:t>
+      </w:r>
+      <w:r>
+        <w:t xml:space="preserve"> and one</w:t>
+      </w:r>
+      <w:r>
+        <w:t xml:space="preserve"> pot was placed per microsite for a total of six shrub/open pairs per day. </w:t>
+      </w:r>
+      <w:r>
+        <w:t xml:space="preserve">Conspecific </w:t>
+      </w:r>
+      <w:r>
+        <w:t xml:space="preserve">floral </w:t>
+      </w:r>
+      <w:r>
+        <w:t>density influences pollinat</w:t>
+      </w:r>
+      <w:r>
+        <w:t>or visitation (Bosch and Waser). The flowerheads</w:t>
+      </w:r>
+      <w:r>
+        <w:t xml:space="preserve"> of </w:t>
+      </w:r>
+      <w:r>
+        <w:rPr>
+          <w:i/>
+        </w:rPr>
+        <w:t>Malacothrix</w:t>
+      </w:r>
+      <w:r>
+        <w:t xml:space="preserve"> </w:t>
+      </w:r>
+      <w:r>
+        <w:t xml:space="preserve">were trimmed </w:t>
+      </w:r>
+      <w:r>
+        <w:t xml:space="preserve">to </w:t>
+      </w:r>
+      <w:r>
+        <w:t>equal numbers</w:t>
+      </w:r>
+      <w:r>
+        <w:t xml:space="preserve"> between </w:t>
+      </w:r>
+      <w:r>
+        <w:t>paired microsite</w:t>
+      </w:r>
+      <w:r>
+        <w:t>, but left to vary between replicates</w:t>
+      </w:r>
+      <w:r>
+        <w:t xml:space="preserve">. The mean number of flowers of </w:t>
+      </w:r>
+      <w:r>
+        <w:rPr>
+          <w:i/>
+        </w:rPr>
+        <w:t>M. glabrata</w:t>
+      </w:r>
+      <w:r>
+        <w:t xml:space="preserve"> per</w:t>
+      </w:r>
+      <w:r>
+        <w:t xml:space="preserve"> pot was 10, and there was no significant difference in flower number between any treatments (stats here). </w:t>
+      </w:r>
+      <w:r>
+        <w:t xml:space="preserve">Polaroid Cube+ HD </w:t>
+      </w:r>
+      <w:r>
+        <w:t xml:space="preserve">(1080 p, recording time ~ 1.5 hrs) </w:t>
+      </w:r>
+      <w:r>
+        <w:t>cameras</w:t>
+      </w:r>
+      <w:r>
+        <w:t xml:space="preserve"> were used </w:t>
+      </w:r>
+      <w:r>
+        <w:t>to record pollinator activity to each</w:t>
+      </w:r>
+      <w:r>
+        <w:t xml:space="preserve"> M. glabrata</w:t>
+      </w:r>
+      <w:r>
+        <w:t xml:space="preserve">. </w:t>
+      </w:r>
+      <w:r>
+        <w:t xml:space="preserve">Recording periods were timed to coincide with peak pollinator activity (between 11:30 am and 3:30 pm). </w:t>
+      </w:r>
+      <w:r>
+        <w:t xml:space="preserve">The use of video technology allows for higher temporal resolution…. </w:t>
+      </w:r>
+      <w:r>
+        <w:t>Ten day</w:t>
       </w:r>
       <w:r>
         <w:t>s</w:t>
       </w:r>
       <w:r>
-        <w:t xml:space="preserve"> were located</w:t>
-      </w:r>
-      <w:r>
-        <w:t xml:space="preserve"> in a paired fashion; one inside the dripline of the focal plant</w:t>
-      </w:r>
-      <w:r>
-        <w:t xml:space="preserve"> (“shrub”)</w:t>
-      </w:r>
-      <w:r>
-        <w:t xml:space="preserve"> and one a minimum of 1</w:t>
-      </w:r>
-      <w:r>
-        <w:t>.5</w:t>
-      </w:r>
-      <w:r>
-        <w:t xml:space="preserve"> m away in an open area</w:t>
-      </w:r>
-      <w:r>
-        <w:t xml:space="preserve"> (“open”)</w:t>
-      </w:r>
-      <w:r>
-        <w:t xml:space="preserve">, both on the south </w:t>
-      </w:r>
-      <w:r>
-        <w:t xml:space="preserve">side of the shrub </w:t>
-      </w:r>
-      <w:r>
-        <w:t>to ensure</w:t>
-      </w:r>
-      <w:r>
-        <w:t xml:space="preserve"> the plants were not shaded.</w:t>
-      </w:r>
-      <w:r>
-        <w:t xml:space="preserve"> The paired sites were used to minimize </w:t>
-      </w:r>
-      <w:r>
-        <w:t xml:space="preserve">potential </w:t>
-      </w:r>
-      <w:r>
-        <w:t>differences due to environment</w:t>
-      </w:r>
-      <w:r>
-        <w:t>al</w:t>
-      </w:r>
-      <w:r>
-        <w:t xml:space="preserve"> heterogeneity. </w:t>
+        <w:t xml:space="preserve"> of</w:t>
+      </w:r>
+      <w:r>
+        <w:t xml:space="preserve"> pre-blooming</w:t>
+      </w:r>
+      <w:r>
+        <w:t xml:space="preserve"> trials (60 shrub/open pairs) were </w:t>
+      </w:r>
+      <w:r>
+        <w:t xml:space="preserve">conducted </w:t>
+      </w:r>
+      <w:r>
+        <w:t>between April 10 and April 20</w:t>
+      </w:r>
+      <w:r>
+        <w:t xml:space="preserve"> and</w:t>
+      </w:r>
+      <w:r>
+        <w:t xml:space="preserve"> </w:t>
+      </w:r>
+      <w:r>
+        <w:t>t</w:t>
+      </w:r>
+      <w:r>
+        <w:t xml:space="preserve">en days of </w:t>
+      </w:r>
+      <w:r>
+        <w:t xml:space="preserve">blooming </w:t>
+      </w:r>
+      <w:r>
+        <w:t>trials (60 shrub/open pairs)</w:t>
+      </w:r>
+      <w:r>
+        <w:t xml:space="preserve"> </w:t>
+      </w:r>
+      <w:r>
+        <w:t>between April 21 and May 5.</w:t>
+      </w:r>
+      <w:r>
+        <w:t xml:space="preserve"> </w:t>
+      </w:r>
+    </w:p>
+    <w:p>
+      <w:r>
+        <w:t>F</w:t>
+      </w:r>
+      <w:r>
+        <w:t>loral density can influence pollinator visitation (Bosch and Waser, 2001), we ensured that there were no blooming M</w:t>
+      </w:r>
+      <w:r>
+        <w:t>. glabrata</w:t>
+      </w:r>
+      <w:r>
+        <w:t xml:space="preserve"> in the direct vicinity of the experiment.</w:t>
+      </w:r>
+      <w:r>
+        <w:t xml:space="preserve"> Heterospecific annual floral density and annual </w:t>
+      </w:r>
+      <w:r>
+        <w:t>species richness were measur</w:t>
+      </w:r>
+      <w:r>
+        <w:t>ed within a 0.</w:t>
+      </w:r>
+      <w:r>
+        <w:t>2</w:t>
+      </w:r>
+      <w:r>
+        <w:t>5 m</w:t>
+      </w:r>
+      <w:r>
+        <w:rPr>
+          <w:vertAlign w:val="superscript"/>
+        </w:rPr>
+        <w:t>2</w:t>
+      </w:r>
+      <w:r>
+        <w:t xml:space="preserve"> quadr</w:t>
+      </w:r>
+      <w:r>
+        <w:t xml:space="preserve">at in each </w:t>
+      </w:r>
+      <w:r>
+        <w:t>microsite.</w:t>
+      </w:r>
+      <w:r>
+        <w:t xml:space="preserve"> </w:t>
+      </w:r>
+      <w:r>
+        <w:t xml:space="preserve">The number </w:t>
+      </w:r>
+      <w:r>
+        <w:t xml:space="preserve">of </w:t>
+      </w:r>
+      <w:r>
+        <w:t xml:space="preserve">heterospecific shrubs and cacti </w:t>
+      </w:r>
+      <w:r>
+        <w:t>in bloom were</w:t>
+      </w:r>
+      <w:r>
+        <w:t xml:space="preserve"> counted within a 2 m radius of </w:t>
+      </w:r>
+      <w:r>
+        <w:t xml:space="preserve">each </w:t>
+      </w:r>
+      <w:r>
+        <w:t>microsite.</w:t>
+      </w:r>
+      <w:r>
+        <w:t xml:space="preserve"> The number of blooms of each Larrea were counted, and the shrub dimensions were measured by….</w:t>
+      </w:r>
+    </w:p>
+    <w:p>
+      <w:r>
+        <w:t>Video footage was reviewed in lab.</w:t>
+      </w:r>
+      <w:r>
+        <w:t xml:space="preserve"> </w:t>
+      </w:r>
+      <w:r>
+        <w:t>All arthropod visitation to M. glabrata was recorded, however a “pollinator visit” was defined as when an insect visitor flew on and touched the inner part of the flowering. A foraging bout/plant visited is defined as a single plant visits, whereas “total flowers” are the total number of flowers visited by all pollinators per replicates. Visit duration refers to the length of the foraging bout, to all of flowers per plant visit and included inter-flower travel time. Proportion of flowers visits are the number of flowers visited per foraging bout divided by the number of flowers in the field of vision.</w:t>
+      </w:r>
+    </w:p>
+    <w:p>
+      <w:r>
+        <w:t xml:space="preserve">Floral visitors </w:t>
+      </w:r>
+      <w:r>
+        <w:t>were identified to RTU – recognizable taxonomic unit. These were honeybees, solitary bees, lepidoptera, syrphid flies, bombylid flies and other, which was primarily muscoid flies and small beetles.</w:t>
+      </w:r>
+      <w:r>
+        <w:t xml:space="preserve"> </w:t>
+      </w:r>
+      <w:r>
+        <w:t>Five videos were omitted due to</w:t>
+      </w:r>
+      <w:r>
+        <w:t xml:space="preserve"> disturbance or battery failure (n = 235).</w:t>
       </w:r>
     </w:p>
     <w:p>
@@ -354,792 +785,542 @@
         <w:rPr>
           <w:u w:val="single"/>
         </w:rPr>
-        <w:t xml:space="preserve">Visitation to </w:t>
-      </w:r>
-      <w:r>
+        <w:t>Arthropod community sampling</w:t>
+      </w:r>
+    </w:p>
+    <w:p>
+      <w:pPr>
+        <w:tabs>
+          <w:tab w:val="left" w:pos="6195"/>
+        </w:tabs>
+      </w:pPr>
+      <w:r>
+        <w:t xml:space="preserve">Foundation plants can have effects that scale to trophic level beyond plants (Reid, Ruttan). </w:t>
+      </w:r>
+      <w:r>
+        <w:t>T</w:t>
+      </w:r>
+      <w:r>
+        <w:t>o quantify pollinator populations</w:t>
+      </w:r>
+      <w:r>
+        <w:t xml:space="preserve"> associated with each </w:t>
+      </w:r>
+      <w:r>
+        <w:t>microsite</w:t>
+      </w:r>
+      <w:r>
+        <w:t xml:space="preserve">, as well as </w:t>
+      </w:r>
+      <w:r>
+        <w:t xml:space="preserve">to </w:t>
+      </w:r>
+      <w:r>
+        <w:t>assess if L. tridentata is acting as a foundation species within this system, the arthropod communities</w:t>
+      </w:r>
+      <w:r>
+        <w:t xml:space="preserve"> were sampled using pan traps </w:t>
+      </w:r>
+      <w:r>
+        <w:t>in</w:t>
+      </w:r>
+      <w:r>
+        <w:t xml:space="preserve"> the same study design as above. There were 9 days of sampling pre-blooming and 10 days post blooming. The same focal shrubs were used, but on different days as to not influence pollinator visitation to </w:t>
+      </w:r>
+      <w:r>
+        <w:rPr>
+          <w:i/>
+        </w:rPr>
+        <w:t>Malacothrix</w:t>
+      </w:r>
+      <w:r>
+        <w:t xml:space="preserve">. </w:t>
+      </w:r>
+      <w:r>
+        <w:t>Y</w:t>
+      </w:r>
+      <w:r>
+        <w:t xml:space="preserve">ellow, white and </w:t>
+      </w:r>
+      <w:r>
+        <w:t>blue</w:t>
+      </w:r>
+      <w:r>
+        <w:t xml:space="preserve"> </w:t>
+      </w:r>
+      <w:r>
+        <w:t>six-inch</w:t>
+      </w:r>
+      <w:r>
+        <w:t xml:space="preserve"> </w:t>
+      </w:r>
+      <w:r>
+        <w:t xml:space="preserve">diameter </w:t>
+      </w:r>
+      <w:r>
+        <w:t>plastic bowls (Solo</w:t>
+      </w:r>
+      <w:r>
+        <w:t>)</w:t>
+      </w:r>
+      <w:r>
+        <w:t xml:space="preserve"> were filled with water with </w:t>
+      </w:r>
+      <w:r>
+        <w:t xml:space="preserve">a few drops of Dawn </w:t>
+      </w:r>
+      <w:r>
+        <w:t>original dish detergent</w:t>
+      </w:r>
+      <w:r>
+        <w:t xml:space="preserve"> added.</w:t>
+      </w:r>
+      <w:r>
+        <w:t xml:space="preserve"> One of each colour were placed</w:t>
+      </w:r>
+      <w:r>
+        <w:t xml:space="preserve"> in a triangular shape at each</w:t>
+      </w:r>
+      <w:r>
+        <w:t xml:space="preserve"> microsite, slightly embedded in the ground to prevent blowing away. </w:t>
+      </w:r>
+      <w:r>
+        <w:t>To capture peak pollinator activity, t</w:t>
+      </w:r>
+      <w:r>
+        <w:t xml:space="preserve">hey were deployed by 10 </w:t>
+      </w:r>
+      <w:r>
+        <w:lastRenderedPageBreak/>
+        <w:t xml:space="preserve">am and </w:t>
+      </w:r>
+      <w:r>
+        <w:t>5:30 pm</w:t>
+      </w:r>
+      <w:r>
+        <w:t xml:space="preserve"> </w:t>
+      </w:r>
+      <w:r>
+        <w:t>on sunny days only.</w:t>
+      </w:r>
+      <w:r>
+        <w:t xml:space="preserve"> </w:t>
+      </w:r>
+      <w:r>
+        <w:t xml:space="preserve">As a proxy for </w:t>
+      </w:r>
+      <w:r>
+        <w:t xml:space="preserve">annual </w:t>
+      </w:r>
+      <w:r>
+        <w:t xml:space="preserve">biomass, total percent </w:t>
+      </w:r>
+      <w:r>
+        <w:t xml:space="preserve">vegetation cover was </w:t>
+      </w:r>
+      <w:r>
+        <w:t xml:space="preserve">also </w:t>
+      </w:r>
+      <w:r>
+        <w:t xml:space="preserve">recorded in a 0.25 </w:t>
+      </w:r>
+      <w:r>
+        <w:t>m</w:t>
+      </w:r>
+      <w:r>
+        <w:rPr>
+          <w:vertAlign w:val="superscript"/>
+        </w:rPr>
+        <w:t>2</w:t>
+      </w:r>
+      <w:r>
+        <w:t xml:space="preserve"> quadrat. </w:t>
+      </w:r>
+    </w:p>
+    <w:p>
+      <w:r>
+        <w:t xml:space="preserve">Bees </w:t>
+      </w:r>
+      <w:r>
+        <w:t xml:space="preserve">(Discoverlife, Bees of North America, Bees of the world) </w:t>
+      </w:r>
+      <w:r>
+        <w:t xml:space="preserve">and syrphid flies </w:t>
+      </w:r>
+      <w:r>
+        <w:t xml:space="preserve">(Miranda et al, 2013) </w:t>
+      </w:r>
+      <w:r>
+        <w:t>were identifi</w:t>
+      </w:r>
+      <w:r>
+        <w:t xml:space="preserve">ed to </w:t>
+      </w:r>
+      <w:r>
+        <w:t>species or genus. The</w:t>
+      </w:r>
+      <w:r>
+        <w:t xml:space="preserve"> rest </w:t>
+      </w:r>
+      <w:r>
+        <w:t xml:space="preserve">were identified </w:t>
+      </w:r>
+      <w:r>
+        <w:t>to</w:t>
+      </w:r>
+      <w:r>
+        <w:t xml:space="preserve"> </w:t>
+      </w:r>
+      <w:r>
+        <w:t xml:space="preserve">a </w:t>
+      </w:r>
+      <w:r>
+        <w:t>minimum of</w:t>
+      </w:r>
+      <w:r>
+        <w:t xml:space="preserve"> family </w:t>
+      </w:r>
+      <w:r>
+        <w:t>(Borror and Delong, Marshall, 2017, Grissell and Chauf 1990, McAlpine et al, 1993</w:t>
+      </w:r>
+      <w:r>
+        <w:t>, Packer andreninae key)</w:t>
+      </w:r>
+      <w:r>
+        <w:t xml:space="preserve">) </w:t>
+      </w:r>
+      <w:r>
+        <w:t xml:space="preserve">except </w:t>
+      </w:r>
+      <w:r>
+        <w:t>Thysanoptera, Orthopteran and Arachnida which were left to order</w:t>
+      </w:r>
+      <w:r>
+        <w:t>.</w:t>
+      </w:r>
+      <w:r>
+        <w:t xml:space="preserve"> </w:t>
+      </w:r>
+    </w:p>
+    <w:p>
+      <w:r>
+        <w:t>RTU (recognizable taxonomic unit) is a suitable proxy for diversity analyses</w:t>
+      </w:r>
+      <w:r>
+        <w:t xml:space="preserve"> (cite, cite)</w:t>
+      </w:r>
+      <w:r>
+        <w:t>.</w:t>
+      </w:r>
+      <w:r>
+        <w:t xml:space="preserve"> </w:t>
+      </w:r>
+      <w:r>
+        <w:t xml:space="preserve">Using RTU limits resolution compared with species-level identification, however many </w:t>
+      </w:r>
+      <w:r>
+        <w:t xml:space="preserve">desert </w:t>
+      </w:r>
+      <w:r>
+        <w:t>insect species have not been described and furthermore useful keys are often lacking. Therefore, related groups were identified to different levels.</w:t>
+      </w:r>
+      <w:r>
+        <w:t xml:space="preserve"> </w:t>
+      </w:r>
+      <w:r>
+        <w:t xml:space="preserve">For example, </w:t>
+      </w:r>
+      <w:r>
+        <w:t xml:space="preserve">wasps in the genus Miscophus </w:t>
+      </w:r>
+      <w:r>
+        <w:t xml:space="preserve">and subfamily Pemephrinae </w:t>
+      </w:r>
+      <w:r>
+        <w:t>are</w:t>
+      </w:r>
+      <w:r>
+        <w:t xml:space="preserve"> both with</w:t>
+      </w:r>
+      <w:r>
+        <w:t>in the family Crabronidae.</w:t>
+      </w:r>
+      <w:r>
+        <w:t xml:space="preserve"> </w:t>
+      </w:r>
+      <w:r>
+        <w:t xml:space="preserve">These </w:t>
+      </w:r>
+      <w:r>
+        <w:t xml:space="preserve">three groups </w:t>
+      </w:r>
+      <w:r>
+        <w:t xml:space="preserve">were </w:t>
+      </w:r>
+      <w:r>
+        <w:t>considered distinct, exclusive RTU for diversity analyses.</w:t>
+      </w:r>
+      <w:r>
+        <w:t xml:space="preserve"> </w:t>
+      </w:r>
+      <w:r>
+        <w:t xml:space="preserve">Individuals of </w:t>
+      </w:r>
+      <w:r>
+        <w:t xml:space="preserve">Miscophus or Pemephrinae were not counted </w:t>
+      </w:r>
+      <w:r>
+        <w:t>with</w:t>
+      </w:r>
+      <w:r>
+        <w:t>in Crabronidae: no individuals were double counted. T</w:t>
+      </w:r>
+      <w:r>
+        <w:t xml:space="preserve">his way of categorizing diversity was a trade-off between </w:t>
+      </w:r>
+      <w:r>
+        <w:t xml:space="preserve">maximizing </w:t>
+      </w:r>
+      <w:r>
+        <w:t>resolution and speed</w:t>
+      </w:r>
+      <w:r>
+        <w:t xml:space="preserve"> given the high diversity of desert species</w:t>
+      </w:r>
+      <w:r>
+        <w:t>. A full list of</w:t>
+      </w:r>
+      <w:r>
+        <w:t xml:space="preserve"> the 130</w:t>
+      </w:r>
+      <w:r>
+        <w:t xml:space="preserve"> RTU are </w:t>
+      </w:r>
+      <w:r>
+        <w:t xml:space="preserve">provided in the appendix and the associated dataset has been published openly to KNB (Braun, 2018). </w:t>
+      </w:r>
+      <w:r>
+        <w:t>All specimens are located within our collection in Lortie Lab at York University.</w:t>
+      </w:r>
+      <w:r>
+        <w:t xml:space="preserve"> </w:t>
+      </w:r>
+      <w:r>
+        <w:t xml:space="preserve">Mites (Acari) and springtails (Collembola) were excluded from </w:t>
+      </w:r>
+      <w:r>
+        <w:t xml:space="preserve">all </w:t>
+      </w:r>
+      <w:r>
+        <w:t>analyses</w:t>
+      </w:r>
+      <w:r>
+        <w:t xml:space="preserve"> due to biases in collection methods</w:t>
+      </w:r>
+      <w:r>
+        <w:t xml:space="preserve">. </w:t>
+      </w:r>
+      <w:r>
+        <w:t xml:space="preserve">Nymphs were included in </w:t>
+      </w:r>
+      <w:r>
+        <w:t xml:space="preserve">abundance </w:t>
+      </w:r>
+      <w:r>
+        <w:t>analyses prov</w:t>
+      </w:r>
+      <w:r>
+        <w:t>ided they could be identified at least</w:t>
+      </w:r>
+      <w:r>
+        <w:t xml:space="preserve"> order.</w:t>
+      </w:r>
+      <w:r>
+        <w:t xml:space="preserve"> </w:t>
+      </w:r>
+      <w:r>
+        <w:t>Hemipte</w:t>
+      </w:r>
+      <w:r>
+        <w:t xml:space="preserve">ran nymphs that could not be identified to family were lumped together for diversity analyses, otherwise all nymphs were assigned to family. </w:t>
+      </w:r>
+    </w:p>
+    <w:p>
+      <w:pPr>
         <w:rPr>
           <w:u w:val="single"/>
         </w:rPr>
-        <w:t>Malacothrix glabrata</w:t>
-      </w:r>
-    </w:p>
-    <w:p>
-      <w:r>
-        <w:t xml:space="preserve">In the morning of each study day, M. glabrata were </w:t>
-      </w:r>
-      <w:r>
-        <w:t>gathered</w:t>
+      </w:pPr>
+      <w:r>
+        <w:rPr>
+          <w:u w:val="single"/>
+        </w:rPr>
+        <w:t>Arthropod visitation to Larrea tridentata</w:t>
+      </w:r>
+    </w:p>
+    <w:p>
+      <w:r>
+        <w:t>Pan traps are often insufficient to quantify pollinator guild of Larrea</w:t>
+      </w:r>
+      <w:r>
+        <w:t xml:space="preserve"> (Cane et al, 2000)</w:t>
+      </w:r>
+      <w:r>
+        <w:t xml:space="preserve">. Therefore, arthropod activity on and under </w:t>
+      </w:r>
+      <w:r>
+        <w:rPr>
+          <w:i/>
+        </w:rPr>
+        <w:t>L. tridentata</w:t>
+      </w:r>
+      <w:r>
+        <w:t xml:space="preserve"> was observed in 15-minute time periods. Four individuals were observed per day, 10 days pre-blooming and</w:t>
+      </w:r>
+      <w:r>
+        <w:t xml:space="preserve"> 6 individuals per day for</w:t>
+      </w:r>
+      <w:r>
+        <w:t xml:space="preserve"> 10 days blooming. </w:t>
+      </w:r>
+      <w:r>
+        <w:t xml:space="preserve">These were the same focal shrubs, but on different days than pan traps or video trials. </w:t>
+      </w:r>
+      <w:r>
+        <w:t>The number</w:t>
+      </w:r>
+      <w:r>
+        <w:t xml:space="preserve"> of visits</w:t>
+      </w:r>
+      <w:r>
+        <w:t xml:space="preserve"> and identity of </w:t>
+      </w:r>
+      <w:r>
+        <w:t xml:space="preserve">the visitors </w:t>
+      </w:r>
+      <w:r>
+        <w:t>were recorded and v</w:t>
+      </w:r>
+      <w:r>
+        <w:t xml:space="preserve">isitors were collected </w:t>
+      </w:r>
+      <w:r>
+        <w:t xml:space="preserve">when possible </w:t>
+      </w:r>
+      <w:r>
+        <w:t xml:space="preserve">to aid identification. </w:t>
+      </w:r>
+      <w:r>
+        <w:t xml:space="preserve">The part of the plant that was </w:t>
+      </w:r>
+      <w:r>
+        <w:t>visited</w:t>
+      </w:r>
+      <w:r>
+        <w:t xml:space="preserve"> was reco</w:t>
+      </w:r>
+      <w:r>
+        <w:t>rded (branch, flower, understor</w:t>
+      </w:r>
+      <w:r>
+        <w:t>y – which includes the ground itself and plants growing under the shrub), and the general behaviour of the visitor – landin</w:t>
+      </w:r>
+      <w:r>
+        <w:t>g, touchdown (land then fly</w:t>
+      </w:r>
+      <w:r>
+        <w:t xml:space="preserve"> away), hover</w:t>
+      </w:r>
+      <w:r>
+        <w:t>ing</w:t>
+      </w:r>
+      <w:r>
+        <w:t xml:space="preserve">/inspecting, crawling (understory only). </w:t>
+      </w:r>
+    </w:p>
+    <w:p>
+      <w:r>
+        <w:rPr>
+          <w:u w:val="single"/>
+        </w:rPr>
+        <w:t>Microclimates</w:t>
+      </w:r>
+    </w:p>
+    <w:p>
+      <w:r>
+        <w:t xml:space="preserve">Foundation plants create locally stable microclimates (Ellison). </w:t>
+      </w:r>
+      <w:r>
+        <w:t xml:space="preserve">To </w:t>
+      </w:r>
+      <w:r>
+        <w:t>measure</w:t>
       </w:r>
       <w:r>
         <w:t xml:space="preserve"> </w:t>
       </w:r>
       <w:r>
-        <w:t xml:space="preserve">from </w:t>
-      </w:r>
-      <w:r>
-        <w:t xml:space="preserve">nearby (&lt;3 km) </w:t>
-      </w:r>
-      <w:r>
-        <w:t>populations where they</w:t>
-      </w:r>
-      <w:r>
-        <w:t xml:space="preserve"> </w:t>
-      </w:r>
-      <w:r>
-        <w:t xml:space="preserve">seasonally </w:t>
-      </w:r>
-      <w:r>
-        <w:t>coexist</w:t>
-      </w:r>
-      <w:r>
-        <w:t xml:space="preserve"> with </w:t>
+        <w:t xml:space="preserve">the microclimates of the </w:t>
+      </w:r>
+      <w:r>
+        <w:t>microsite</w:t>
+      </w:r>
+      <w:r>
+        <w:t>s</w:t>
+      </w:r>
+      <w:r>
+        <w:t xml:space="preserve">, </w:t>
+      </w:r>
+      <w:r>
+        <w:t>16</w:t>
+      </w:r>
+      <w:r>
+        <w:t xml:space="preserve"> HOBO pendant data loggers were used to record temperature and light availability. </w:t>
+      </w:r>
+      <w:r>
+        <w:t xml:space="preserve">Eight loggers were placed </w:t>
+      </w:r>
+      <w:r>
+        <w:t xml:space="preserve">on the south side </w:t>
+      </w:r>
+      <w:r>
+        <w:t xml:space="preserve">under </w:t>
       </w:r>
       <w:r>
         <w:rPr>
           <w:i/>
         </w:rPr>
-        <w:t>L</w:t>
-      </w:r>
-      <w:r>
-        <w:rPr>
-          <w:i/>
-        </w:rPr>
-        <w:t>.</w:t>
-      </w:r>
-      <w:r>
-        <w:rPr>
-          <w:i/>
-        </w:rPr>
-        <w:t xml:space="preserve"> tridentata</w:t>
-      </w:r>
-      <w:r>
-        <w:t xml:space="preserve">. These </w:t>
-      </w:r>
-      <w:r>
-        <w:t>were trans</w:t>
-      </w:r>
-      <w:r>
-        <w:t>planted into 15 cm</w:t>
-      </w:r>
-      <w:r>
-        <w:t xml:space="preserve"> diameter</w:t>
-      </w:r>
-      <w:r>
-        <w:t xml:space="preserve"> black pots. Transpla</w:t>
-      </w:r>
-      <w:r>
-        <w:t xml:space="preserve">nts </w:t>
-      </w:r>
-      <w:r>
-        <w:t>of similar</w:t>
-      </w:r>
-      <w:r>
-        <w:t xml:space="preserve"> size and habit were paired and one pot was placed per microsite.</w:t>
-      </w:r>
-      <w:r>
-        <w:t xml:space="preserve"> </w:t>
-      </w:r>
-      <w:r>
-        <w:t xml:space="preserve">Conspecific density influences pollinator visitation (Bosch and Waser), so </w:t>
-      </w:r>
-      <w:r>
-        <w:rPr>
-          <w:i/>
-        </w:rPr>
-        <w:t>Malacothrix</w:t>
-      </w:r>
-      <w:r>
-        <w:t xml:space="preserve"> to equalize floral number between shrub and open sites, but left to vary between replicates</w:t>
-      </w:r>
-      <w:r>
-        <w:t xml:space="preserve">. The mean number of flowers of </w:t>
-      </w:r>
-      <w:r>
-        <w:rPr>
-          <w:i/>
-        </w:rPr>
-        <w:t>M. glabrata</w:t>
-      </w:r>
-      <w:r>
-        <w:t xml:space="preserve"> per pot was 10.</w:t>
-      </w:r>
-    </w:p>
-    <w:p>
-      <w:r>
-        <w:t>Polaroid Cube+ HD cameras</w:t>
-      </w:r>
-      <w:r>
-        <w:t xml:space="preserve"> were used to record pollinator activity on M. glabrata</w:t>
-      </w:r>
-      <w:r>
-        <w:t>. They capture video in 1080p, and have an approximate run time of 1.5 hours.</w:t>
-      </w:r>
-    </w:p>
-    <w:p>
-      <w:r>
-        <w:t>Six</w:t>
-      </w:r>
-      <w:r>
-        <w:t xml:space="preserve"> shrub/open pairs were tested </w:t>
-      </w:r>
-      <w:r>
-        <w:t xml:space="preserve">each day </w:t>
-      </w:r>
-      <w:r>
-        <w:t xml:space="preserve">between the hours of 11:30 </w:t>
-      </w:r>
-      <w:r>
-        <w:t xml:space="preserve">am </w:t>
-      </w:r>
-      <w:r>
-        <w:t xml:space="preserve">and 3:30 </w:t>
-      </w:r>
-      <w:r>
-        <w:t xml:space="preserve">pm </w:t>
-      </w:r>
-      <w:r>
-        <w:t xml:space="preserve">to </w:t>
-      </w:r>
-      <w:r>
-        <w:t>capture peak</w:t>
-      </w:r>
-      <w:r>
-        <w:t xml:space="preserve"> pollinator activity. </w:t>
-      </w:r>
-      <w:r>
-        <w:t>Ten day</w:t>
-      </w:r>
-      <w:r>
-        <w:t>s</w:t>
-      </w:r>
-      <w:r>
-        <w:t xml:space="preserve"> of trials (60 shrub/open pairs) were </w:t>
-      </w:r>
-      <w:r>
-        <w:t xml:space="preserve">conducted </w:t>
-      </w:r>
-      <w:r>
-        <w:t>prior to</w:t>
-      </w:r>
-      <w:r>
-        <w:rPr>
-          <w:i/>
-        </w:rPr>
-        <w:t xml:space="preserve"> </w:t>
-      </w:r>
-      <w:r>
-        <w:rPr>
-          <w:i/>
-        </w:rPr>
-        <w:t xml:space="preserve">L. tridentata </w:t>
-      </w:r>
-      <w:r>
-        <w:t>blooming</w:t>
-      </w:r>
-      <w:r>
-        <w:t xml:space="preserve"> between April 10 and April 20</w:t>
-      </w:r>
-      <w:r>
-        <w:t>.</w:t>
-      </w:r>
-      <w:r>
-        <w:t xml:space="preserve"> </w:t>
-      </w:r>
-      <w:r>
-        <w:t>Individuals</w:t>
-      </w:r>
-      <w:r>
-        <w:t xml:space="preserve"> with fewer than five open blooms were considered non-blooming.</w:t>
-      </w:r>
-      <w:r>
-        <w:t xml:space="preserve"> Ten days of trials (60 shrub/open pairs)</w:t>
-      </w:r>
-      <w:r>
-        <w:t xml:space="preserve"> were conducted using the same shrub/open pairs between April 21 and May 5, after the shrub had entered a full bloom. A repeated measures study design was chosen to minimize differences due to individual variation in the shrubs and better approximate the change in pollination to the understory with shrub phenology. </w:t>
-      </w:r>
-      <w:r>
-        <w:t xml:space="preserve">In two cases, a focal shrub did not bloom and </w:t>
-      </w:r>
-      <w:r>
-        <w:t>were</w:t>
-      </w:r>
-      <w:r>
-        <w:t xml:space="preserve"> replaced by a new blooming shrub.</w:t>
-      </w:r>
-      <w:r>
-        <w:t xml:space="preserve"> These cases were excluded from later RII calculations. </w:t>
-      </w:r>
-      <w:r>
-        <w:t>The</w:t>
-      </w:r>
-      <w:r>
-        <w:t xml:space="preserve"> </w:t>
-      </w:r>
-      <w:r>
-        <w:t xml:space="preserve">average number of blooms </w:t>
-      </w:r>
-      <w:r>
-        <w:t xml:space="preserve">for ‘blooming’ treatment </w:t>
-      </w:r>
-      <w:r>
-        <w:t>was 300.2</w:t>
-      </w:r>
-      <w:r>
-        <w:t xml:space="preserve"> </w:t>
-      </w:r>
-      <w:r>
-        <w:t>±</w:t>
-      </w:r>
-      <w:r>
-        <w:t xml:space="preserve"> </w:t>
-      </w:r>
-      <w:r>
-        <w:t xml:space="preserve">176.72SD. The minimum tested was 102, the maximum was 1080. </w:t>
+        <w:t>L. tridentata</w:t>
+      </w:r>
+      <w:r>
+        <w:t xml:space="preserve"> and eight in open areas for </w:t>
+      </w:r>
+      <w:r>
+        <w:t>between March x and May 14th</w:t>
+      </w:r>
+      <w:r>
+        <w:t xml:space="preserve">. </w:t>
+      </w:r>
+      <w:r>
+        <w:t xml:space="preserve">They take readings every ½ hour. I calculated the average daily maximum and minimum temps and light availability. </w:t>
+      </w:r>
+    </w:p>
+    <w:p>
+      <w:pPr>
+        <w:rPr>
+          <w:u w:val="single"/>
+        </w:rPr>
+      </w:pPr>
+      <w:r>
+        <w:rPr>
+          <w:u w:val="single"/>
+        </w:rPr>
+        <w:t>Weather data</w:t>
       </w:r>
     </w:p>
     <w:p>
       <w:r>
         <w:lastRenderedPageBreak/>
-        <w:t>F</w:t>
-      </w:r>
-      <w:r>
-        <w:t>loral density can influence pollinator visitation (Bosch and Waser, 2001), we ensured that there were no blooming M</w:t>
-      </w:r>
-      <w:r>
-        <w:t>. glabrata</w:t>
-      </w:r>
-      <w:r>
-        <w:t xml:space="preserve"> in the direct vicinity of the experiment.</w:t>
-      </w:r>
-      <w:r>
-        <w:t xml:space="preserve"> Heterospecific annual floral density and annual </w:t>
-      </w:r>
-      <w:r>
-        <w:t>species richness were measur</w:t>
-      </w:r>
-      <w:r>
-        <w:t>ed within a 0.</w:t>
-      </w:r>
-      <w:r>
-        <w:t>2</w:t>
-      </w:r>
-      <w:r>
-        <w:t>5 m</w:t>
-      </w:r>
-      <w:r>
-        <w:rPr>
-          <w:vertAlign w:val="superscript"/>
-        </w:rPr>
-        <w:t>2</w:t>
-      </w:r>
-      <w:r>
-        <w:t xml:space="preserve"> quadr</w:t>
-      </w:r>
-      <w:r>
-        <w:t xml:space="preserve">at in each </w:t>
-      </w:r>
-      <w:r>
-        <w:t>microsite.</w:t>
-      </w:r>
-      <w:r>
-        <w:t xml:space="preserve"> </w:t>
-      </w:r>
-      <w:r>
-        <w:t xml:space="preserve">The number </w:t>
-      </w:r>
-      <w:r>
-        <w:t xml:space="preserve">of </w:t>
-      </w:r>
-      <w:r>
-        <w:t xml:space="preserve">heterospecific shrubs and cacti </w:t>
-      </w:r>
-      <w:r>
-        <w:t>in bloom were</w:t>
-      </w:r>
-      <w:r>
-        <w:t xml:space="preserve"> counted within a 2 m radius of </w:t>
-      </w:r>
-      <w:r>
-        <w:t xml:space="preserve">each </w:t>
-      </w:r>
-      <w:r>
-        <w:t>microsite.</w:t>
-      </w:r>
-    </w:p>
-    <w:p>
-      <w:r>
-        <w:t>Five videos were omitted due to disturbance or battery failure.</w:t>
-      </w:r>
-      <w:r>
-        <w:t xml:space="preserve"> </w:t>
-      </w:r>
-      <w:r>
-        <w:t>Video footage was reviewed in lab.</w:t>
-      </w:r>
-      <w:r>
-        <w:t xml:space="preserve"> Pollinator visitation</w:t>
-      </w:r>
-      <w:r>
-        <w:t>, the</w:t>
-      </w:r>
-      <w:r>
-        <w:t xml:space="preserve"> number of flowers visited, </w:t>
-      </w:r>
-      <w:r>
-        <w:t>duration of visit</w:t>
-      </w:r>
-      <w:r>
-        <w:t xml:space="preserve">, and identity of visitor were recorded. </w:t>
-      </w:r>
-      <w:r>
-        <w:t>A pollinator visit</w:t>
-      </w:r>
-      <w:r>
-        <w:t xml:space="preserve"> was</w:t>
-      </w:r>
-      <w:r>
-        <w:t xml:space="preserve"> defined as</w:t>
-      </w:r>
-      <w:r>
-        <w:t xml:space="preserve"> when an insect flew onto the flower</w:t>
-      </w:r>
-      <w:r>
-        <w:t>, touching the reproductive organs</w:t>
-      </w:r>
-      <w:r>
-        <w:t xml:space="preserve">. </w:t>
-      </w:r>
-      <w:r>
-        <w:t>Visitation rates are a commonly used proxy of pollination (cite).</w:t>
-      </w:r>
-    </w:p>
-    <w:p>
-      <w:pPr>
-        <w:rPr>
-          <w:u w:val="single"/>
-        </w:rPr>
-      </w:pPr>
-      <w:r>
-        <w:rPr>
-          <w:u w:val="single"/>
-        </w:rPr>
-        <w:t>Arthropod community sampling</w:t>
-      </w:r>
-    </w:p>
-    <w:p>
-      <w:r>
-        <w:t xml:space="preserve">To determine if there are certain arthropod communities associated, and if shrubs can influence different trophic levels and if this influence changes with blooming. </w:t>
-      </w:r>
-    </w:p>
-    <w:p>
-      <w:r>
-        <w:t>T</w:t>
-      </w:r>
-      <w:r>
-        <w:t>he</w:t>
-      </w:r>
-      <w:r>
-        <w:t xml:space="preserve"> </w:t>
-      </w:r>
-      <w:r>
-        <w:t>arthropod</w:t>
-      </w:r>
-      <w:r>
-        <w:t xml:space="preserve"> communities</w:t>
-      </w:r>
-      <w:r>
-        <w:t xml:space="preserve"> </w:t>
-      </w:r>
-      <w:r>
-        <w:t xml:space="preserve">associated with each microsite were sampled using pan traps. </w:t>
-      </w:r>
-    </w:p>
-    <w:p>
-      <w:r>
-        <w:t>Y</w:t>
-      </w:r>
-      <w:r>
-        <w:t xml:space="preserve">ellow, white and </w:t>
-      </w:r>
-      <w:r>
-        <w:t>blue</w:t>
-      </w:r>
-      <w:r>
-        <w:t xml:space="preserve"> </w:t>
-      </w:r>
-      <w:r>
-        <w:t>six-inch</w:t>
-      </w:r>
-      <w:r>
-        <w:t xml:space="preserve"> </w:t>
-      </w:r>
-      <w:r>
-        <w:t xml:space="preserve">diameter </w:t>
-      </w:r>
-      <w:r>
-        <w:t>plastic bowls (Solo</w:t>
-      </w:r>
-      <w:r>
-        <w:t>)</w:t>
-      </w:r>
-      <w:r>
-        <w:t xml:space="preserve"> were filled with water with </w:t>
-      </w:r>
-      <w:r>
-        <w:t xml:space="preserve">a few drops of Dawn </w:t>
-      </w:r>
-      <w:r>
-        <w:t>original dish detergent</w:t>
-      </w:r>
-      <w:r>
-        <w:t xml:space="preserve"> added.</w:t>
-      </w:r>
-      <w:r>
-        <w:t xml:space="preserve"> One of each colour were placed </w:t>
-      </w:r>
-      <w:r>
-        <w:t xml:space="preserve">were </w:t>
-      </w:r>
-      <w:r>
-        <w:t>placed in a triangular shape at each</w:t>
-      </w:r>
-      <w:r>
-        <w:t xml:space="preserve"> microsite, slightly embedded in the ground to prevent blowing away. </w:t>
-      </w:r>
-      <w:r>
-        <w:t xml:space="preserve">The same focal shrubs were used, but on difference days as to not influence pollinator visitation to </w:t>
-      </w:r>
-      <w:r>
-        <w:rPr>
-          <w:i/>
-        </w:rPr>
-        <w:t>Malacothrix</w:t>
-      </w:r>
-      <w:r>
-        <w:t>. To capture peak pollinator activity, t</w:t>
-      </w:r>
-      <w:r>
-        <w:t xml:space="preserve">hey were deployed by 10 am and </w:t>
-      </w:r>
-      <w:r>
-        <w:t>5:30 pm</w:t>
-      </w:r>
-      <w:r>
-        <w:t xml:space="preserve"> </w:t>
-      </w:r>
-      <w:r>
-        <w:t>on sunny days only.</w:t>
-      </w:r>
-      <w:r>
-        <w:t xml:space="preserve"> </w:t>
-      </w:r>
-      <w:r>
-        <w:t xml:space="preserve">Percent vegetation cover was recorded in a 0.25 </w:t>
-      </w:r>
-      <w:r>
-        <w:t>m</w:t>
-      </w:r>
-      <w:r>
-        <w:rPr>
-          <w:vertAlign w:val="superscript"/>
-        </w:rPr>
-        <w:t>2</w:t>
-      </w:r>
-      <w:r>
-        <w:t xml:space="preserve"> quadrat. </w:t>
-      </w:r>
-    </w:p>
-    <w:p>
-      <w:r>
-        <w:t xml:space="preserve">Bees </w:t>
-      </w:r>
-      <w:r>
-        <w:t xml:space="preserve">(Discoverlife, Bees of North America, Bees of the world) </w:t>
-      </w:r>
-      <w:r>
-        <w:t xml:space="preserve">and syrphid flies </w:t>
-      </w:r>
-      <w:r>
-        <w:t xml:space="preserve">(Miranda et al, 2013) </w:t>
-      </w:r>
-      <w:r>
-        <w:t>were identifi</w:t>
-      </w:r>
-      <w:r>
-        <w:t xml:space="preserve">ed to </w:t>
-      </w:r>
-      <w:r>
-        <w:t>species or genus. The</w:t>
-      </w:r>
-      <w:r>
-        <w:t xml:space="preserve"> rest </w:t>
-      </w:r>
-      <w:r>
-        <w:t xml:space="preserve">were identified </w:t>
-      </w:r>
-      <w:r>
-        <w:t>to</w:t>
-      </w:r>
-      <w:r>
-        <w:t xml:space="preserve"> </w:t>
-      </w:r>
-      <w:r>
-        <w:t xml:space="preserve">a </w:t>
-      </w:r>
-      <w:r>
-        <w:t>minimum of</w:t>
-      </w:r>
-      <w:r>
-        <w:t xml:space="preserve"> family </w:t>
-      </w:r>
-      <w:r>
-        <w:t xml:space="preserve">(Borror and Delong, Marshall, 2017, Grissell and Chauf 1990, McAlpine et al, 1993) </w:t>
-      </w:r>
-      <w:r>
-        <w:t xml:space="preserve">except </w:t>
-      </w:r>
-      <w:r>
-        <w:t>Thysanoptera, Orthopteran and Arachnida which were left to order</w:t>
-      </w:r>
-      <w:r>
-        <w:t>.</w:t>
-      </w:r>
-      <w:r>
-        <w:t xml:space="preserve"> </w:t>
-      </w:r>
-    </w:p>
-    <w:p>
-      <w:r>
-        <w:t>RTU (recognizable taxonomic unit) is a suitable proxy for diversity analyses</w:t>
-      </w:r>
-      <w:r>
-        <w:t xml:space="preserve"> (cite, cite)</w:t>
-      </w:r>
-      <w:r>
-        <w:t>.</w:t>
-      </w:r>
-      <w:r>
-        <w:t xml:space="preserve"> </w:t>
-      </w:r>
-      <w:r>
-        <w:t>Using RTU limits resolution compared with species-level identification, however many insect species have not been described and furthermore useful keys are often lacking. Therefore, related groups were identified to different levels.</w:t>
-      </w:r>
-    </w:p>
-    <w:p>
-      <w:r>
-        <w:t xml:space="preserve">For example, </w:t>
-      </w:r>
-      <w:r>
-        <w:t xml:space="preserve">wasps in the genus Miscophus </w:t>
-      </w:r>
-      <w:r>
-        <w:t xml:space="preserve">and subfamily Pemephrinae </w:t>
-      </w:r>
-      <w:r>
-        <w:t>are</w:t>
-      </w:r>
-      <w:r>
-        <w:t xml:space="preserve"> both with</w:t>
-      </w:r>
-      <w:r>
-        <w:t xml:space="preserve">in the family Crabronidae, </w:t>
-      </w:r>
-      <w:r>
-        <w:t>These were considered distinct RTU in the Miscophus or Pemephrinae were not counted in Crabronidae: no individuals were double counted. T</w:t>
-      </w:r>
-      <w:r>
-        <w:t xml:space="preserve">his way of categorizing diversity was a trade-off between </w:t>
-      </w:r>
-      <w:r>
-        <w:t xml:space="preserve">maximizing </w:t>
-      </w:r>
-      <w:r>
-        <w:t>resolution and speed</w:t>
-      </w:r>
-      <w:r>
-        <w:t xml:space="preserve"> given the high diversity of desert species</w:t>
-      </w:r>
-      <w:r>
-        <w:t>. A full list of</w:t>
-      </w:r>
-      <w:r>
-        <w:t xml:space="preserve"> the 130</w:t>
-      </w:r>
-      <w:r>
-        <w:t xml:space="preserve"> RTU are used </w:t>
-      </w:r>
-      <w:r>
-        <w:t>provided in the appendix.</w:t>
-      </w:r>
-    </w:p>
-    <w:p>
-      <w:r>
-        <w:t xml:space="preserve">Mites (Acari) and springtails (Collembola) were excluded from analyses. </w:t>
-      </w:r>
-      <w:r>
-        <w:t>Nymphs were included in analyses provided they could be identified to order.</w:t>
-      </w:r>
-      <w:r>
-        <w:t xml:space="preserve"> All</w:t>
-      </w:r>
-      <w:r>
-        <w:t xml:space="preserve"> </w:t>
-      </w:r>
-      <w:r>
-        <w:t xml:space="preserve">specimens are located within our collection in Lortie Lab at York University. Each pinned specimen has unique ID. </w:t>
-      </w:r>
-      <w:r>
-        <w:t>These data have been made publicly available: KNB, doi:</w:t>
-      </w:r>
-      <w:r>
-        <w:t xml:space="preserve"> Hemipteran nymph were lumped together. Other nymphs were added to family as long as they could be IDed (example, coccinelidae, ladybug larvae).</w:t>
-      </w:r>
-    </w:p>
-    <w:p/>
-    <w:p>
-      <w:pPr>
-        <w:rPr>
-          <w:u w:val="single"/>
-        </w:rPr>
-      </w:pPr>
-      <w:r>
-        <w:rPr>
-          <w:u w:val="single"/>
-        </w:rPr>
-        <w:t>Arthropod visitation to Larrea tridentata</w:t>
-      </w:r>
-    </w:p>
-    <w:p>
-      <w:r>
-        <w:t xml:space="preserve">Pan traps are often insufficient to quantify pollinator guild of Larrea. Therefore, arthropod activity on and under </w:t>
-      </w:r>
-      <w:r>
-        <w:rPr>
-          <w:i/>
-        </w:rPr>
-        <w:t>L. tridentata</w:t>
-      </w:r>
-      <w:r>
-        <w:t xml:space="preserve"> was observed in 15-minute time periods. Four individuals were observed per day, 10 days pre-blooming and</w:t>
-      </w:r>
-      <w:r>
-        <w:t xml:space="preserve"> 6 individuals per day for</w:t>
-      </w:r>
-      <w:r>
-        <w:t xml:space="preserve"> 10 days blooming. </w:t>
-      </w:r>
-      <w:r>
-        <w:t xml:space="preserve">These were the same focal shrubs, but on different days than pan traps or video trials. </w:t>
-      </w:r>
-      <w:r>
-        <w:t>The number</w:t>
-      </w:r>
-      <w:r>
-        <w:t xml:space="preserve"> of visits</w:t>
-      </w:r>
-      <w:r>
-        <w:t xml:space="preserve"> and identity of </w:t>
-      </w:r>
-      <w:r>
-        <w:t xml:space="preserve">the visitors </w:t>
-      </w:r>
-      <w:r>
-        <w:t>were recorded and v</w:t>
-      </w:r>
-      <w:r>
-        <w:t xml:space="preserve">isitors were collected </w:t>
-      </w:r>
-      <w:r>
-        <w:t xml:space="preserve">when possible </w:t>
-      </w:r>
-      <w:r>
-        <w:t xml:space="preserve">to aid identification. </w:t>
-      </w:r>
-      <w:r>
-        <w:t xml:space="preserve">The part of the plant that was </w:t>
-      </w:r>
-      <w:r>
-        <w:t>visited</w:t>
-      </w:r>
-      <w:r>
-        <w:t xml:space="preserve"> was reco</w:t>
-      </w:r>
-      <w:r>
-        <w:t>rded (branch, flower, understor</w:t>
-      </w:r>
-      <w:r>
-        <w:t>y – which includes the ground itself and plants growing under the shrub), and the general behaviour of the visitor – landin</w:t>
-      </w:r>
-      <w:r>
-        <w:t>g, touchdown (land then fly</w:t>
-      </w:r>
-      <w:r>
-        <w:t xml:space="preserve"> away), hover</w:t>
-      </w:r>
-      <w:r>
-        <w:t>ing</w:t>
-      </w:r>
-      <w:r>
-        <w:t xml:space="preserve">/inspecting, crawling (understory only). </w:t>
-      </w:r>
-    </w:p>
-    <w:p>
-      <w:r>
-        <w:t xml:space="preserve">To </w:t>
-      </w:r>
-      <w:r>
-        <w:t>measure</w:t>
-      </w:r>
-      <w:r>
-        <w:t xml:space="preserve"> </w:t>
-      </w:r>
-      <w:r>
-        <w:t xml:space="preserve">the microclimates of the </w:t>
-      </w:r>
-      <w:r>
-        <w:t>microsite</w:t>
-      </w:r>
-      <w:r>
-        <w:t>s</w:t>
-      </w:r>
-      <w:r>
-        <w:t xml:space="preserve">, </w:t>
-      </w:r>
-      <w:r>
-        <w:t>16</w:t>
-      </w:r>
-      <w:r>
-        <w:t xml:space="preserve"> HOBO pendant data loggers were used to record temperature and light availability. </w:t>
-      </w:r>
-      <w:r>
-        <w:t xml:space="preserve">Eight loggers were placed under </w:t>
-      </w:r>
-      <w:r>
-        <w:rPr>
-          <w:i/>
-        </w:rPr>
-        <w:t>L. tridentata</w:t>
-      </w:r>
-      <w:r>
-        <w:t xml:space="preserve"> and eight in open areas for </w:t>
-      </w:r>
-      <w:r>
-        <w:t>between March x and May 14th</w:t>
-      </w:r>
-      <w:r>
-        <w:t xml:space="preserve">. </w:t>
-      </w:r>
-      <w:r>
-        <w:t xml:space="preserve">They take readings every ½ hour. I calculated the average daily maximum and minimum temps and light availability. </w:t>
-      </w:r>
-    </w:p>
-    <w:p>
-      <w:r>
-        <w:t>Weather data</w:t>
-      </w:r>
-    </w:p>
-    <w:p>
-      <w:r>
         <w:t xml:space="preserve">A </w:t>
       </w:r>
       <w:r>
@@ -1169,7 +1350,13 @@
         <w:t xml:space="preserve"> hourly</w:t>
       </w:r>
       <w:r>
-        <w:t xml:space="preserve"> environment</w:t>
+        <w:t xml:space="preserve"> </w:t>
+      </w:r>
+      <w:r>
+        <w:t xml:space="preserve">site-level </w:t>
+      </w:r>
+      <w:r>
+        <w:t>environment</w:t>
       </w:r>
       <w:r>
         <w:t xml:space="preserve">al data. Data </w:t>
@@ -1215,7 +1402,15 @@
       </w:r>
     </w:p>
     <w:p>
-      <w:r>
+      <w:pPr>
+        <w:rPr>
+          <w:strike/>
+        </w:rPr>
+      </w:pPr>
+      <w:r>
+        <w:rPr>
+          <w:strike/>
+        </w:rPr>
         <w:t xml:space="preserve">Pollen deposition </w:t>
       </w:r>
     </w:p>
@@ -1226,23 +1421,19 @@
     </w:p>
     <w:p>
       <w:r>
-        <w:t>I collected three stigma from each of three flowers from one Malacothrix (nine stigmas per plant) growing each of under the dripline and in a nearby open area, 298 in total. Open area at least 1 m away from dripline of any larrea. Only 13 pairs were tested because a heatwave followed by a wind storm killed the Malacothrix. The distances to the three closest Malacothrix neighbours were measured and to the nearest L. tridentata. The number of Malacothrix flowers per plant were counted, and each Larrea was rated on a Likert scale (1 to 5) to quantify how in bloom it is. The x, y and z were quantified – this with the Likert scale forms a proxy for the number of flowers. The stigmas were stored individually in micro centrifuge tubes filled with denatured alcohol.</w:t>
-      </w:r>
-    </w:p>
-    <w:p>
-      <w:r>
-        <w:t xml:space="preserve">The tubes were spun down in a centrifuge at 4200 rpm for 4.5 minutes and the pellet pipetted onto the slide. This along with the stigma were mounted in fuchsin jelly (Kearns book). </w:t>
-      </w:r>
-    </w:p>
-    <w:p>
-      <w:r>
-        <w:lastRenderedPageBreak/>
+        <w:t>I collected three stigma from each of three flowers from one Malacothrix (nine stigmas per plant) growing each of under the dripline and in a nearby open area, 298 in total. Open area at least 1 m away from dripline of any larrea. Only 13 pairs were tested because a heatwave followed by a wind storm killed the Malacothrix. The distances to the three closest Malacothrix neighbours were measured and to the nearest L. tridentata. The number of Malacothrix flowers per plant were counted, and each Larrea was rated on a Likert scale (1 to 5) to quantify how in bloom it is. The x, y and z were quantified – this with the Likert scale forms a proxy for the number of flowers. The stigmas were stored individually in micro centrifuge tubes</w:t>
+      </w:r>
+      <w:r>
+        <w:t xml:space="preserve"> filled with denatured alcohol. </w:t>
+      </w:r>
+      <w:r>
+        <w:t>The tubes were spun down in a centrifuge at 4200 rpm for 4.5 minutes and the pellet pipetted onto the slide. This along with the stigma were mounted i</w:t>
+      </w:r>
+      <w:r>
+        <w:t xml:space="preserve">n fuchsin jelly (Kearns book). </w:t>
+      </w:r>
+      <w:r>
         <w:t xml:space="preserve">At 100 x magnification, 10 longitudinal transects (18 mm by x mm) of pollen were counted per slide. Heterospecific pollen grains were imaged using a Canon 60D SLR with 60mm macro lens into microscope afocally. All stigma were also imaged. </w:t>
-      </w:r>
-    </w:p>
-    <w:p>
-      <w:r>
-        <w:t>Heterospecific pollen were identified using a reference collection created of 38 species from surrounding sites in 2017 and 2018. This reference collection was photographed using Lumenera microscope camera at 100 x and 400x and the size of grains were measured using Infinity Analyze to aid identification. The digitized reference collection was uploaded to global pollen project (DOI) and the slides are in Lortie Lab at York University.</w:t>
       </w:r>
     </w:p>
     <w:p>
@@ -1268,79 +1459,7 @@
         </w:tabs>
       </w:pPr>
       <w:r>
-        <w:t>To quantify differences in pollinator visitation to M. glabrata, I</w:t>
-      </w:r>
-      <w:r>
-        <w:t xml:space="preserve"> fitted</w:t>
-      </w:r>
-      <w:r>
-        <w:t xml:space="preserve"> a </w:t>
-      </w:r>
-      <w:r>
-        <w:t>generalized linear mixed-model (GLMM, lme4, R, glmer.nb)</w:t>
-      </w:r>
-      <w:r>
-        <w:t xml:space="preserve"> </w:t>
-      </w:r>
-      <w:r>
-        <w:t>using a negative binomial error distribution to account for overd</w:t>
-      </w:r>
-      <w:r>
-        <w:t>ispersion</w:t>
-      </w:r>
-      <w:r>
-        <w:t xml:space="preserve"> of the data</w:t>
-      </w:r>
-      <w:r>
-        <w:t xml:space="preserve">. </w:t>
-      </w:r>
-      <w:r>
-        <w:t xml:space="preserve">I used both the number of foraging bouts (visits to plant) and the total number of flowers visited as response variables. </w:t>
-      </w:r>
-      <w:r>
-        <w:t>To maintain the count structure of the data I in</w:t>
-      </w:r>
-      <w:r>
-        <w:t xml:space="preserve">cluded the number of </w:t>
-      </w:r>
-      <w:r>
-        <w:rPr>
-          <w:i/>
-        </w:rPr>
-        <w:t>M. glabrata</w:t>
-      </w:r>
-      <w:r>
-        <w:t xml:space="preserve"> blooms as a predictor variable, and the length of the video as an offset. </w:t>
-      </w:r>
-      <w:r>
-        <w:t xml:space="preserve"> </w:t>
-      </w:r>
-      <w:r>
-        <w:t xml:space="preserve">It is not uncommon to convert to visits/hour/flower, however this makes the assumption that pollinators respond linearly to the </w:t>
-      </w:r>
-      <w:r>
-        <w:t>floral density</w:t>
-      </w:r>
-      <w:r>
-        <w:t xml:space="preserve"> and that the slope of the relationship does not change w</w:t>
-      </w:r>
-      <w:r>
-        <w:t>ith any treatment. T</w:t>
-      </w:r>
-      <w:r>
-        <w:t>his method allows for more information to be maintained by not standardizing (cite)</w:t>
-      </w:r>
-      <w:r>
-        <w:t>, and for pollinator response to conspecific density to be tested rigorously</w:t>
-      </w:r>
-      <w:r>
-        <w:t xml:space="preserve">. </w:t>
-      </w:r>
-      <w:r>
-        <w:t xml:space="preserve">The rep ID was used as a random effect (focal shrub number + microsite) to accounted for the repeated measures study design. I also looked at bee responses specifically by subsetting visits by bees. </w:t>
-      </w:r>
-      <w:r>
-        <w:t xml:space="preserve">Models were compared used max-liklihood and AIC. </w:t>
+        <w:t>Hypothesis testing</w:t>
       </w:r>
     </w:p>
     <w:p>
@@ -1350,13 +1469,151 @@
         </w:tabs>
       </w:pPr>
       <w:r>
-        <w:t xml:space="preserve">To look at the differences in visit duration and proportion of flowers visited per visit as measures of pollinator efficiency. I fitted gamma GLMM </w:t>
-      </w:r>
-      <w:r>
-        <w:t>visit duration and</w:t>
-      </w:r>
-      <w:r>
-        <w:t xml:space="preserve"> proportion of flowers visited per visit. </w:t>
+        <w:t>To test for</w:t>
+      </w:r>
+      <w:r>
+        <w:t xml:space="preserve"> </w:t>
+      </w:r>
+      <w:r>
+        <w:t xml:space="preserve">the effect of microsite and blooming on </w:t>
+      </w:r>
+      <w:r>
+        <w:t>pollinator visitation</w:t>
+      </w:r>
+      <w:r>
+        <w:t xml:space="preserve"> to </w:t>
+      </w:r>
+      <w:r>
+        <w:rPr>
+          <w:i/>
+        </w:rPr>
+        <w:t>M. glabrata</w:t>
+      </w:r>
+      <w:r>
+        <w:t>, as well as any possible interactions</w:t>
+      </w:r>
+      <w:r>
+        <w:t>, I</w:t>
+      </w:r>
+      <w:r>
+        <w:t xml:space="preserve"> fitted</w:t>
+      </w:r>
+      <w:r>
+        <w:t xml:space="preserve"> </w:t>
+      </w:r>
+      <w:r>
+        <w:t>generalized linear mixed-model</w:t>
+      </w:r>
+      <w:r>
+        <w:t>s</w:t>
+      </w:r>
+      <w:r>
+        <w:t xml:space="preserve"> (GLMM, lme4, R, glmer.nb)</w:t>
+      </w:r>
+      <w:r>
+        <w:t>.</w:t>
+      </w:r>
+      <w:r>
+        <w:t xml:space="preserve"> </w:t>
+      </w:r>
+      <w:r>
+        <w:t>I used</w:t>
+      </w:r>
+      <w:r>
+        <w:t xml:space="preserve"> negative binomial error distribution</w:t>
+      </w:r>
+      <w:r>
+        <w:t>s</w:t>
+      </w:r>
+      <w:r>
+        <w:t xml:space="preserve"> to account for overd</w:t>
+      </w:r>
+      <w:r>
+        <w:t>ispersion</w:t>
+      </w:r>
+      <w:r>
+        <w:t xml:space="preserve"> within</w:t>
+      </w:r>
+      <w:r>
+        <w:t xml:space="preserve"> the data</w:t>
+      </w:r>
+      <w:r>
+        <w:t xml:space="preserve"> with a loglink function</w:t>
+      </w:r>
+      <w:r>
+        <w:t xml:space="preserve">. </w:t>
+      </w:r>
+      <w:r>
+        <w:t xml:space="preserve">I used the number of foraging bouts (visits to plant) and the total number of flowers visited as response variables. </w:t>
+      </w:r>
+      <w:r>
+        <w:t xml:space="preserve">To test for the influence of conspecific density, the number of </w:t>
+      </w:r>
+      <w:r>
+        <w:rPr>
+          <w:i/>
+        </w:rPr>
+        <w:t>M. glabrata</w:t>
+      </w:r>
+      <w:r>
+        <w:t xml:space="preserve"> blooms were included in all models. </w:t>
+      </w:r>
+      <w:r>
+        <w:t>To maintain the count structure of the data</w:t>
+      </w:r>
+      <w:r>
+        <w:t>,</w:t>
+      </w:r>
+      <w:r>
+        <w:t xml:space="preserve"> the length of the video as an offset</w:t>
+      </w:r>
+      <w:r>
+        <w:t>, this was log-transformed to match the log link</w:t>
+      </w:r>
+      <w:r>
+        <w:t xml:space="preserve">. </w:t>
+      </w:r>
+      <w:r>
+        <w:t>Some previous work standardized visitation</w:t>
+      </w:r>
+      <w:r>
+        <w:t xml:space="preserve"> to visits/hour/flower, however this makes the assumption that pollinators respond linearly to the </w:t>
+      </w:r>
+      <w:r>
+        <w:t>floral density</w:t>
+      </w:r>
+      <w:r>
+        <w:t xml:space="preserve"> and that the slope of the relationship does not change w</w:t>
+      </w:r>
+      <w:r>
+        <w:t>ith any treatment. T</w:t>
+      </w:r>
+      <w:r>
+        <w:t>he</w:t>
+      </w:r>
+      <w:r>
+        <w:t xml:space="preserve"> method </w:t>
+      </w:r>
+      <w:r>
+        <w:t xml:space="preserve">used </w:t>
+      </w:r>
+      <w:r>
+        <w:t>allows for more information to be maintained by not standardizing (</w:t>
+      </w:r>
+      <w:r>
+        <w:t>Reitan and Nielson, 2006</w:t>
+      </w:r>
+      <w:r>
+        <w:t>)</w:t>
+      </w:r>
+      <w:r>
+        <w:t>, and for pollinator response to conspecific density to be tested rigorously</w:t>
+      </w:r>
+      <w:r>
+        <w:t xml:space="preserve">. </w:t>
+      </w:r>
+      <w:r>
+        <w:t xml:space="preserve">The rep ID was used as a random effect (focal shrub number + microsite) to accounted for the repeated measures study design. </w:t>
       </w:r>
     </w:p>
     <w:p>
@@ -1366,34 +1623,65 @@
         </w:tabs>
       </w:pPr>
       <w:r>
-        <w:t xml:space="preserve">RTU (recognizable taxonomic unit): these were honeybees, solitary </w:t>
-      </w:r>
-      <w:r>
-        <w:t>bees, lepiodeptera, syrphid</w:t>
-      </w:r>
-      <w:r>
-        <w:t>, bom</w:t>
-      </w:r>
-      <w:r>
-        <w:t>b</w:t>
-      </w:r>
-      <w:r>
-        <w:t>yli</w:t>
-      </w:r>
-      <w:r>
-        <w:t>id</w:t>
-      </w:r>
-      <w:r>
-        <w:t xml:space="preserve"> and other. These were integrated into models and u</w:t>
-      </w:r>
-      <w:r>
-        <w:t>sing post-hoc tests I determined</w:t>
-      </w:r>
-      <w:r>
-        <w:t xml:space="preserve"> if there were RTU specific responses. </w:t>
-      </w:r>
-      <w:r>
-        <w:t xml:space="preserve">Models were compared to null models of random intercept models using likelihood. </w:t>
+        <w:t xml:space="preserve">Syrphid fly and bee responses were subsetted and </w:t>
+      </w:r>
+      <w:r>
+        <w:t>analyzed</w:t>
+      </w:r>
+      <w:r>
+        <w:t xml:space="preserve"> individually using additional GLMM negative binomial models.</w:t>
+      </w:r>
+      <w:r>
+        <w:t xml:space="preserve"> These three RTU were modelled individually, rather than including </w:t>
+      </w:r>
+      <w:r>
+        <w:lastRenderedPageBreak/>
+        <w:t>them as a factor within the</w:t>
+      </w:r>
+      <w:r>
+        <w:t xml:space="preserve"> main</w:t>
+      </w:r>
+      <w:r>
+        <w:t xml:space="preserve"> hypothesis model. They are the most frequent visitors to Malacothrix and Larrea respectively, and are well known pollinator guilds. Pollinator species identity is both a predictor and response – here I am more interested in species-specific responses rather than controlling for the influence of species identity within the main model. Model</w:t>
+      </w:r>
+      <w:r>
+        <w:t>ling</w:t>
+      </w:r>
+      <w:r>
+        <w:t xml:space="preserve"> species response individually is commonly done in plant facilitation studies (cite, cite, cite, city), as well as pollination facilitation studies (cite, cite, cite, cite).</w:t>
+      </w:r>
+      <w:r>
+        <w:t xml:space="preserve"> </w:t>
+      </w:r>
+      <w:r>
+        <w:t>Multiple testing is an issue, however if we assume visitor identity are independent of each it may not be necessary (cite, cite).</w:t>
+      </w:r>
+      <w:r>
+        <w:t>Models were compared used max-</w:t>
+      </w:r>
+      <w:r>
+        <w:t>likelihood</w:t>
+      </w:r>
+      <w:r>
+        <w:t xml:space="preserve"> </w:t>
+      </w:r>
+      <w:r>
+        <w:t xml:space="preserve">(Wald test) </w:t>
+      </w:r>
+      <w:r>
+        <w:t xml:space="preserve">and AIC. </w:t>
+      </w:r>
+      <w:r>
+        <w:t>Models were compared to null models of</w:t>
+      </w:r>
+      <w:r>
+        <w:t xml:space="preserve"> M. glabrata + </w:t>
+      </w:r>
+      <w:r>
+        <w:t>random intercept models</w:t>
+      </w:r>
+      <w:r>
+        <w:t xml:space="preserve"> using likelihood (Appendix X).</w:t>
       </w:r>
     </w:p>
     <w:p>
@@ -1403,7 +1691,13 @@
         </w:tabs>
       </w:pPr>
       <w:r>
-        <w:t>Diversity indices of pan traps were calculated using the r package vegan.</w:t>
+        <w:t xml:space="preserve">To look at the differences in visit duration and proportion of flowers visited per visit as measures of pollinator efficiency. I fitted gamma GLMM </w:t>
+      </w:r>
+      <w:r>
+        <w:t>visit duration and</w:t>
+      </w:r>
+      <w:r>
+        <w:t xml:space="preserve"> proportion of flowers visited per visit. </w:t>
       </w:r>
     </w:p>
     <w:p>
@@ -1413,49 +1707,69 @@
         </w:tabs>
       </w:pPr>
       <w:r>
-        <w:t xml:space="preserve">GLMM, again shrub identifier as a random effect. </w:t>
-      </w:r>
-      <w:r>
-        <w:t xml:space="preserve">Species richness was modelled using a linear mixed model. </w:t>
+        <w:t xml:space="preserve">Diversity indices </w:t>
+      </w:r>
+      <w:r>
+        <w:t xml:space="preserve">including species richness and Shannon’s Diversity index </w:t>
+      </w:r>
+      <w:r>
+        <w:t>of pan traps were calculated using the r package vegan.</w:t>
+      </w:r>
+      <w:r>
+        <w:t xml:space="preserve"> I fitted GLMM (glmer.nb) for abundance, and linear mixed models (LMM, lme4, lmer) to look at species richness, with rep ID as a random effect.</w:t>
+      </w:r>
+      <w:r>
+        <w:t xml:space="preserve"> </w:t>
       </w:r>
       <w:r>
         <w:t xml:space="preserve">Beetles from </w:t>
       </w:r>
       <w:r>
-        <w:t>the family Melyridae made up ~1000</w:t>
-      </w:r>
-      <w:r>
-        <w:t xml:space="preserve"> of the total arthr</w:t>
-      </w:r>
-      <w:r>
-        <w:t>opods captured, so we ran analys</w:t>
-      </w:r>
-      <w:r>
-        <w:t xml:space="preserve">es with </w:t>
+        <w:t>the family Melyridae made up 1217</w:t>
+      </w:r>
+      <w:r>
+        <w:t xml:space="preserve"> of the </w:t>
+      </w:r>
+      <w:r>
+        <w:t xml:space="preserve">3400 </w:t>
+      </w:r>
+      <w:r>
+        <w:t>total arthr</w:t>
+      </w:r>
+      <w:r>
+        <w:t xml:space="preserve">opods captured, </w:t>
+      </w:r>
+      <w:r>
+        <w:t xml:space="preserve">therefore abundance models were fit with </w:t>
       </w:r>
       <w:r>
         <w:t>them excluded, included and</w:t>
       </w:r>
       <w:r>
-        <w:t xml:space="preserve"> on their own because their high numbers really swamped out the responses from other insects. </w:t>
-      </w:r>
-      <w:r>
-        <w:t xml:space="preserve">I fitted GLMM (glmer.nb) for abundance, and linear mixed models (LMM, lme4, lmer) to look at species richness. </w:t>
-      </w:r>
-    </w:p>
-    <w:p>
-      <w:r>
-        <w:t>To see if communities were different under shrubs, used rda ordination methods.</w:t>
-      </w:r>
-      <w:r>
-        <w:t xml:space="preserve"> Alpha diversity: Beta diversity, arthropod community turnover was also calculated for shrub open and pre-post.</w:t>
-      </w:r>
-      <w:r>
         <w:t xml:space="preserve"> </w:t>
       </w:r>
+      <w:r>
+        <w:t>individually</w:t>
+      </w:r>
+      <w:r>
+        <w:t xml:space="preserve"> because their high numbers really swamped out the responses from other insects. </w:t>
+      </w:r>
+      <w:r>
+        <w:t>Posthoc tests (lsmeans) were carried out on any significant interactions.</w:t>
+      </w:r>
     </w:p>
     <w:p>
       <w:pPr>
+        <w:tabs>
+          <w:tab w:val="left" w:pos="1335"/>
+        </w:tabs>
+      </w:pPr>
+      <w:r>
+        <w:t>I also built models just for bees.</w:t>
+      </w:r>
+    </w:p>
+    <w:p>
+      <w:pPr>
         <w:rPr>
           <w:u w:val="single"/>
         </w:rPr>
@@ -1464,10 +1778,48 @@
         <w:rPr>
           <w:u w:val="single"/>
         </w:rPr>
+        <w:t>Vegetation covariates</w:t>
+      </w:r>
+    </w:p>
+    <w:p>
+      <w:r>
+        <w:t>To determine the importance of covariates, used a correlation matrix? Weather and vegetation covariates were added one at a time with microsite and treatment as fixed variables.</w:t>
+      </w:r>
+      <w:r>
+        <w:t xml:space="preserve"> Annual bloom density, shrub surround density, cactus density, annual richness and percent cover are potential confounding variables so were included in a full-model? A backwards selection method using </w:t>
+      </w:r>
+      <w:r>
+        <w:t>likelihood</w:t>
+      </w:r>
+      <w:r>
+        <w:t xml:space="preserve"> to compare models was used. This method is more rigorous than using p-values</w:t>
+      </w:r>
+      <w:r>
+        <w:t>. See appendix B.</w:t>
+      </w:r>
+      <w:r>
+        <w:t xml:space="preserve"> </w:t>
+      </w:r>
+    </w:p>
+    <w:p>
+      <w:pPr>
+        <w:rPr>
+          <w:u w:val="single"/>
+        </w:rPr>
+      </w:pPr>
+      <w:r>
+        <w:rPr>
+          <w:u w:val="single"/>
+        </w:rPr>
         <w:t>Pollen</w:t>
       </w:r>
     </w:p>
     <w:p>
+      <w:r>
+        <w:t>GLMM were used….</w:t>
+      </w:r>
+    </w:p>
+    <w:p>
       <w:pPr>
         <w:rPr>
           <w:u w:val="single"/>
@@ -1477,13 +1829,474 @@
         <w:rPr>
           <w:u w:val="single"/>
         </w:rPr>
+        <w:t>RII</w:t>
+      </w:r>
+    </w:p>
+    <w:p>
+      <w:r>
+        <w:t xml:space="preserve">The relative intensity of interaction (Rii) effect size was calculated to enable contrasts between blooming and not blooming, and compare the relative responses of indirect and direct interactions, and to estimate the biological importance of the statistically significant differences. </w:t>
+      </w:r>
+    </w:p>
+    <w:p>
+      <w:r>
+        <w:t>Equation for metric:</w:t>
+      </w:r>
+    </w:p>
+    <w:p>
+      <w:r>
+        <w:t>This metric is symmetric around 0, ranges from −1 to +1, and negative values denote relative</w:t>
+      </w:r>
+      <w:r>
+        <w:rPr>
+          <w:i/>
+        </w:rPr>
+        <w:t xml:space="preserve"> </w:t>
+      </w:r>
+      <w:r>
+        <w:t>competition whilst positives denote facilitation</w:t>
+      </w:r>
+      <w:r>
+        <w:t xml:space="preserve"> (cite)</w:t>
+      </w:r>
+      <w:r>
+        <w:t>.</w:t>
+      </w:r>
+      <w:r>
+        <w:t xml:space="preserve"> This metric was calculated where shrub microsites are the treatment and open areas are the control.</w:t>
+      </w:r>
+      <w:r>
+        <w:t xml:space="preserve"> These were then compared to </w:t>
+      </w:r>
+      <w:r>
         <w:lastRenderedPageBreak/>
-        <w:t>Vegetation surveys</w:t>
-      </w:r>
-    </w:p>
-    <w:p>
-      <w:r>
-        <w:t>To look at plant-plant facilitation, and assess differences in bloom density. Linear models for percent cover and neg binomial GLMM annual richness and annual bloom density (glmer.nb, lme4)</w:t>
+        <w:t>bootstrapped confidence intervals to determine if each one is different than zero. The shrub/open microsites were paired and had the same number of flowers. Visitation was standardized by video length.</w:t>
+      </w:r>
+      <w:r>
+        <w:t xml:space="preserve"> I calculated RII for total flower visits, bee visits, syrphid visits, percent cover, annual richness, arthropod abundance (3 measures), species richness, Shannon’s.</w:t>
+      </w:r>
+    </w:p>
+    <w:p>
+      <w:pPr>
+        <w:rPr>
+          <w:b/>
+        </w:rPr>
+      </w:pPr>
+      <w:r>
+        <w:rPr>
+          <w:b/>
+        </w:rPr>
+        <w:t>Results</w:t>
+      </w:r>
+    </w:p>
+    <w:p>
+      <w:r>
+        <w:rPr>
+          <w:u w:val="single"/>
+        </w:rPr>
+        <w:t>Camera test</w:t>
+      </w:r>
+    </w:p>
+    <w:p>
+      <w:r>
+        <w:t xml:space="preserve">A total of 697 flying visitors made 925 flower visits to </w:t>
+      </w:r>
+      <w:r>
+        <w:rPr>
+          <w:i/>
+        </w:rPr>
+        <w:t>M. glabrata</w:t>
+      </w:r>
+      <w:r>
+        <w:t xml:space="preserve"> in 303 hours of video recording. </w:t>
+      </w:r>
+      <w:r>
+        <w:t>61 of</w:t>
+      </w:r>
+      <w:r>
+        <w:t xml:space="preserve"> the</w:t>
+      </w:r>
+      <w:r>
+        <w:t xml:space="preserve"> 235</w:t>
+      </w:r>
+      <w:r>
+        <w:t xml:space="preserve"> </w:t>
+      </w:r>
+      <w:r>
+        <w:t xml:space="preserve">observation periods had no flying visitors. </w:t>
+      </w:r>
+      <w:r>
+        <w:t>Frequency of foraging bouts and total floral visitation by pollinators to</w:t>
+      </w:r>
+      <w:r>
+        <w:t xml:space="preserve"> </w:t>
+      </w:r>
+      <w:r>
+        <w:rPr>
+          <w:i/>
+        </w:rPr>
+        <w:t>M. glabrata</w:t>
+      </w:r>
+      <w:r>
+        <w:t xml:space="preserve"> were significantly lower </w:t>
+      </w:r>
+      <w:r>
+        <w:t>at the shrub microsite relative to</w:t>
+      </w:r>
+      <w:r>
+        <w:t xml:space="preserve"> open</w:t>
+      </w:r>
+      <w:r>
+        <w:t xml:space="preserve"> areas. Frequency of foraging bouts and total floral</w:t>
+      </w:r>
+      <w:r>
+        <w:t xml:space="preserve"> visitat</w:t>
+      </w:r>
+      <w:r>
+        <w:t>ion by pollinators were</w:t>
+      </w:r>
+      <w:r>
+        <w:t xml:space="preserve"> reduced to</w:t>
+      </w:r>
+      <w:r>
+        <w:t xml:space="preserve"> M. glabrata in</w:t>
+      </w:r>
+      <w:r>
+        <w:t xml:space="preserve"> both microsites when </w:t>
+      </w:r>
+      <w:r>
+        <w:rPr>
+          <w:i/>
+        </w:rPr>
+        <w:t>L. tridentata</w:t>
+      </w:r>
+      <w:r>
+        <w:t xml:space="preserve"> was in bloom </w:t>
+      </w:r>
+      <w:r>
+        <w:t xml:space="preserve">relative to pre-blooming </w:t>
+      </w:r>
+      <w:r>
+        <w:t>(Table 1).</w:t>
+      </w:r>
+      <w:r>
+        <w:t xml:space="preserve"> </w:t>
+      </w:r>
+      <w:r>
+        <w:t>There was no significant influence of heterospecific annual bloom density, percent annual cover, or shrub blooming density on visitation to M. glabrata by any of the groupings of pollinators.</w:t>
+      </w:r>
+      <w:r>
+        <w:t xml:space="preserve"> </w:t>
+      </w:r>
+      <w:r>
+        <w:t xml:space="preserve">There was a positive effect of M. glabrata conspecific density. </w:t>
+      </w:r>
+    </w:p>
+    <w:p>
+      <w:r>
+        <w:t>There was no significant difference between RTU visiting the microsites</w:t>
+      </w:r>
+      <w:r>
+        <w:t xml:space="preserve"> (Figure X)</w:t>
+      </w:r>
+      <w:r>
+        <w:t>. The frequency of flower visits by Sy</w:t>
+      </w:r>
+      <w:r>
+        <w:t>r</w:t>
+      </w:r>
+      <w:r>
+        <w:t>p</w:t>
+      </w:r>
+      <w:r>
+        <w:t>h</w:t>
+      </w:r>
+      <w:r>
+        <w:t xml:space="preserve">ids and solitary bees declined significantly with blooming (Table 3). </w:t>
+      </w:r>
+    </w:p>
+    <w:p>
+      <w:r>
+        <w:t>Visit during. Prop flowers. RTU level effects?</w:t>
+      </w:r>
+    </w:p>
+    <w:p>
+      <w:r>
+        <w:t>There was also a negative effect of L. tridentata blooming on M. glabrata visit duration, but no microsite effect (Table 1, Figure 3).</w:t>
+      </w:r>
+      <w:r>
+        <w:t xml:space="preserve"> Proportion of flowers visited results:</w:t>
+      </w:r>
+    </w:p>
+    <w:p>
+      <w:r>
+        <w:t xml:space="preserve">Hoverflies (Syrphidae: </w:t>
+      </w:r>
+      <w:r>
+        <w:t xml:space="preserve">Eupeodes </w:t>
+      </w:r>
+      <w:r>
+        <w:t xml:space="preserve">and Toxomerus) (%) </w:t>
+      </w:r>
+      <w:r>
+        <w:t xml:space="preserve">were the most frequent visitor. Others </w:t>
+      </w:r>
+      <w:r>
+        <w:t>(primarily small beetles and flies)</w:t>
+      </w:r>
+      <w:r>
+        <w:t xml:space="preserve">. After them were solitary bees. After that flies in the Bombyliidae family (mainly Anthrancinae, Usiinae and Bombyliinae). </w:t>
+      </w:r>
+    </w:p>
+    <w:p>
+      <w:r>
+        <w:t>There was no significant interaction between shrub flower number and microsite.</w:t>
+      </w:r>
+    </w:p>
+    <w:p>
+      <w:r>
+        <w:t>There was a significant correlation between flowers visited per hour between paired shrub/open microsites.</w:t>
+      </w:r>
+    </w:p>
+    <w:p>
+      <w:pPr>
+        <w:rPr>
+          <w:u w:val="single"/>
+        </w:rPr>
+      </w:pPr>
+      <w:r>
+        <w:rPr>
+          <w:u w:val="single"/>
+        </w:rPr>
+        <w:t>Effects on arthropod communities</w:t>
+      </w:r>
+    </w:p>
+    <w:p>
+      <w:r>
+        <w:t>3400 arthropods spanning 1</w:t>
+      </w:r>
+      <w:r>
+        <w:t>22</w:t>
+      </w:r>
+      <w:r>
+        <w:t xml:space="preserve"> taxonomic groups were caught in 19 days of pan trapping.</w:t>
+      </w:r>
+    </w:p>
+    <w:p>
+      <w:r>
+        <w:t>1217</w:t>
+      </w:r>
+      <w:r>
+        <w:t xml:space="preserve"> of the arthropods were Melyridae beetles in the subfamily Dastyinae. When Melyridae are excluded from analyses, (report lsmeans numbers here). Abundance of all arthropods including Melyridae decreased with blooming, but was the same under shrubs and open areas. Melyridae were significantly less abundant under shrubs (lsmeans numbers).</w:t>
+      </w:r>
+      <w:r>
+        <w:t xml:space="preserve"> No difference in bee abundance in pan trap with blooming or microsite. Eupuodes volucris was an indicator species for the pre treatment (p &lt; 0.001). </w:t>
+      </w:r>
+    </w:p>
+    <w:p>
+      <w:r>
+        <w:lastRenderedPageBreak/>
+        <w:t>Arthropod species richness and Shannon’s Diversity index were higher in the shrub microsites, and both microsites decreased with blooming (Table ).</w:t>
+      </w:r>
+      <w:r>
+        <w:t xml:space="preserve"> The species accumulation curve suggests an adequate amount of sampling (Figure x)</w:t>
+      </w:r>
+    </w:p>
+    <w:p>
+      <w:r>
+        <w:t xml:space="preserve">There is a significant correlation of insect abundance between </w:t>
+      </w:r>
+      <w:r>
+        <w:t xml:space="preserve">the paired </w:t>
+      </w:r>
+      <w:r>
+        <w:t xml:space="preserve">shrub/open microsites (p = </w:t>
+      </w:r>
+      <w:r>
+        <w:t>4.41e-07</w:t>
+      </w:r>
+      <w:r>
+        <w:t xml:space="preserve">, </w:t>
+      </w:r>
+      <w:r>
+        <w:t>0.4576805</w:t>
+      </w:r>
+      <w:r>
+        <w:t>).</w:t>
+      </w:r>
+      <w:r>
+        <w:t xml:space="preserve"> </w:t>
+      </w:r>
+    </w:p>
+    <w:p>
+      <w:pPr>
+        <w:rPr>
+          <w:u w:val="single"/>
+        </w:rPr>
+      </w:pPr>
+      <w:r>
+        <w:rPr>
+          <w:u w:val="single"/>
+        </w:rPr>
+        <w:t>Plant-plant facilitation</w:t>
+      </w:r>
+    </w:p>
+    <w:p>
+      <w:r>
+        <w:t>Percent cover of ground vegetation was significantly greater in shrub microsit</w:t>
+      </w:r>
+      <w:r>
+        <w:t>es before and after blooming, decrease in cover in open areas but not under shrubs (Table 2).</w:t>
+      </w:r>
+    </w:p>
+    <w:p>
+      <w:r>
+        <w:t xml:space="preserve">Prior to blooming, no significant different in annual floral density or plant species richness. Significant decrease in annual floral density with blooming. </w:t>
+      </w:r>
+    </w:p>
+    <w:p>
+      <w:pPr>
+        <w:rPr>
+          <w:u w:val="single"/>
+        </w:rPr>
+      </w:pPr>
+      <w:r>
+        <w:rPr>
+          <w:u w:val="single"/>
+        </w:rPr>
+        <w:t>Co-blooming foundation plants</w:t>
+      </w:r>
+    </w:p>
+    <w:p>
+      <w:r>
+        <w:t>Prior to blooming, there was no difference in the number of blooming shrubs in a radius around the shrub and open microsites. There is a significant increase in the number of surrounding shrubs with larrea blooming, and after larrea blooms there is a significant difference between shrub and open sites. Logical given the open sites were chosen to be away from shrubs.</w:t>
+      </w:r>
+    </w:p>
+    <w:p>
+      <w:pPr>
+        <w:rPr>
+          <w:u w:val="single"/>
+        </w:rPr>
+      </w:pPr>
+      <w:r>
+        <w:rPr>
+          <w:u w:val="single"/>
+        </w:rPr>
+        <w:t>Visitation</w:t>
+      </w:r>
+      <w:r>
+        <w:rPr>
+          <w:u w:val="single"/>
+        </w:rPr>
+        <w:t xml:space="preserve"> to larrea</w:t>
+      </w:r>
+    </w:p>
+    <w:p>
+      <w:r>
+        <w:t xml:space="preserve">The number of flowers and the height of the shrub (Pearson’s, 0.3185, p = </w:t>
+      </w:r>
+      <w:r>
+        <w:t>0.03511</w:t>
+      </w:r>
+      <w:r>
+        <w:t xml:space="preserve">), number of flowers and width (Pearson’s, 0.462, p = 0.001595) and width and height (Pearson’s, 0.6915, p = </w:t>
+      </w:r>
+      <w:r>
+        <w:t>2.02e-07</w:t>
+      </w:r>
+      <w:r>
+        <w:t>), all tested using cor.test function in r.</w:t>
+      </w:r>
+      <w:r>
+        <w:t xml:space="preserve"> </w:t>
+      </w:r>
+    </w:p>
+    <w:p>
+      <w:r>
+        <w:t xml:space="preserve">Visitors and insect uses of L. tridentata was significantly different after blooming. </w:t>
+      </w:r>
+    </w:p>
+    <w:p>
+      <w:r>
+        <w:t>The most frequent</w:t>
+      </w:r>
+      <w:r>
+        <w:t xml:space="preserve"> floral</w:t>
+      </w:r>
+      <w:r>
+        <w:t xml:space="preserve"> visitors </w:t>
+      </w:r>
+      <w:r>
+        <w:t xml:space="preserve">to L.tridentata </w:t>
+      </w:r>
+      <w:r>
+        <w:t>were bees (115): Apis mellifera (54 visits), Centris rhodapus (35), Hesperapis larrea (30), Eucera</w:t>
+      </w:r>
+      <w:r>
+        <w:t xml:space="preserve"> sp.</w:t>
+      </w:r>
+      <w:r>
+        <w:t xml:space="preserve"> (11) and other solitary bees (39)</w:t>
+      </w:r>
+      <w:r>
+        <w:t xml:space="preserve"> including Hoplitis and Megachile</w:t>
+      </w:r>
+      <w:r>
+        <w:t xml:space="preserve">. </w:t>
+      </w:r>
+      <w:r>
+        <w:t xml:space="preserve">Visitation by all visitors was positively associated with flower number, height and width. </w:t>
+      </w:r>
+      <w:r>
+        <w:t xml:space="preserve">Visitation to larrea much greater. 17.13 floral visits to the plants per hour. </w:t>
+      </w:r>
+    </w:p>
+    <w:p>
+      <w:pPr>
+        <w:rPr>
+          <w:u w:val="single"/>
+        </w:rPr>
+      </w:pPr>
+      <w:r>
+        <w:rPr>
+          <w:u w:val="single"/>
+        </w:rPr>
+        <w:t>Pollen Deposition</w:t>
+      </w:r>
+    </w:p>
+    <w:p>
+      <w:r>
+        <w:t>At the nearby site, there was no difference in conspecific pollen deposition to M. glabrata with proximity to L. tridentata. However, heterospecific pollen deposition increased with distance away from L. tridentata.</w:t>
+      </w:r>
+    </w:p>
+    <w:p>
+      <w:pPr>
+        <w:rPr>
+          <w:u w:val="single"/>
+        </w:rPr>
+      </w:pPr>
+      <w:r>
+        <w:rPr>
+          <w:u w:val="single"/>
+        </w:rPr>
+        <w:t>Climate amelioration</w:t>
+      </w:r>
+    </w:p>
+    <w:p>
+      <w:r>
+        <w:t>Data logger data analysis goes here</w:t>
+      </w:r>
+    </w:p>
+    <w:p>
+      <w:pPr>
+        <w:rPr>
+          <w:u w:val="single"/>
+        </w:rPr>
+      </w:pPr>
+      <w:r>
+        <w:rPr>
+          <w:u w:val="single"/>
+        </w:rPr>
+        <w:t>Relative effects</w:t>
       </w:r>
     </w:p>
     <w:p>
@@ -1492,553 +2305,45 @@
       </w:r>
     </w:p>
     <w:p>
-      <w:r>
-        <w:t xml:space="preserve">The relative intensity of interaction (Rii) effect size was calculated to enable contrasts between blooming and not blooming, and compare the relative responses of indirect and direct interactions, and to estimate the biological importance of the statistically significant differences. </w:t>
-      </w:r>
-    </w:p>
-    <w:p>
-      <w:r>
-        <w:t>Equation for metric:</w:t>
-      </w:r>
-    </w:p>
-    <w:p>
-      <w:r>
-        <w:t>This metric is symmetric around 0, ranges from −1 to +1, and negative values denote relative</w:t>
-      </w:r>
+      <w:pPr>
+        <w:rPr>
+          <w:b/>
+        </w:rPr>
+      </w:pPr>
+      <w:r>
+        <w:rPr>
+          <w:b/>
+        </w:rPr>
+        <w:t xml:space="preserve">Discussion </w:t>
+      </w:r>
+    </w:p>
+    <w:p>
       <w:r>
         <w:rPr>
           <w:i/>
         </w:rPr>
+        <w:lastRenderedPageBreak/>
+        <w:t>Larrea tridentata</w:t>
+      </w:r>
+      <w:r>
         <w:t xml:space="preserve"> </w:t>
       </w:r>
       <w:r>
-        <w:t>competition whilst positives denote facilitation</w:t>
-      </w:r>
-      <w:r>
-        <w:t xml:space="preserve"> (cite)</w:t>
-      </w:r>
-      <w:r>
-        <w:t>.</w:t>
-      </w:r>
-      <w:r>
-        <w:t xml:space="preserve"> This metric was calculated where shrub microsites are the treatment and open areas are the control.</w:t>
-      </w:r>
-      <w:r>
-        <w:t xml:space="preserve"> These were then compared to bootstrapped confidence intervals to determine if each one is different than zero. The shrub/open microsites were paired and had the same number of flowers. Visitation was standardized by video length.</w:t>
-      </w:r>
-    </w:p>
-    <w:p>
-      <w:pPr>
-        <w:rPr>
-          <w:b/>
-        </w:rPr>
-      </w:pPr>
-      <w:r>
-        <w:rPr>
-          <w:b/>
-        </w:rPr>
-        <w:t>Results</w:t>
-      </w:r>
-    </w:p>
-    <w:p>
-      <w:r>
-        <w:rPr>
-          <w:u w:val="single"/>
-        </w:rPr>
-        <w:t>Camera test</w:t>
-      </w:r>
-    </w:p>
-    <w:p>
-      <w:r>
-        <w:t xml:space="preserve">A total of 697 flying visitors made 925 flower visits to </w:t>
-      </w:r>
-      <w:r>
-        <w:rPr>
-          <w:i/>
-        </w:rPr>
-        <w:t>M. glabrata</w:t>
-      </w:r>
-      <w:r>
-        <w:t xml:space="preserve"> in 303 hours of video recording. </w:t>
-      </w:r>
-      <w:r>
-        <w:t>61 of</w:t>
-      </w:r>
-      <w:r>
-        <w:t xml:space="preserve"> the</w:t>
-      </w:r>
-      <w:r>
-        <w:t xml:space="preserve"> 235</w:t>
+        <w:t>interacts with multiple trophic levels both directly and indire</w:t>
+      </w:r>
+      <w:r>
+        <w:t>ctly.</w:t>
       </w:r>
       <w:r>
         <w:t xml:space="preserve"> </w:t>
       </w:r>
       <w:r>
-        <w:t xml:space="preserve">observation periods had no flying visitors. </w:t>
-      </w:r>
-      <w:r>
-        <w:t>Frequency of foraging bouts and total floral visitation by pollinators to</w:t>
+        <w:t>There is partial support for the hypothesis – L. tridentata appears to interfere with M. glabrata but this was not alleviated by blooming. Instead, L. tridentata competes with, rather than facilitates Malacothrix. The decrease in visitation to open microsites suggests that L. tridentata’s influence may extend beyond its canopy.</w:t>
       </w:r>
       <w:r>
         <w:t xml:space="preserve"> </w:t>
       </w:r>
       <w:r>
-        <w:rPr>
-          <w:i/>
-        </w:rPr>
-        <w:t>M. glabrata</w:t>
-      </w:r>
-      <w:r>
-        <w:t xml:space="preserve"> were significantly lower </w:t>
-      </w:r>
-      <w:r>
-        <w:t>at the shrub microsite relative to</w:t>
-      </w:r>
-      <w:r>
-        <w:t xml:space="preserve"> open</w:t>
-      </w:r>
-      <w:r>
-        <w:t xml:space="preserve"> areas. Frequency of foraging bouts and total floral</w:t>
-      </w:r>
-      <w:r>
-        <w:t xml:space="preserve"> visitat</w:t>
-      </w:r>
-      <w:r>
-        <w:t>ion by pollinators were</w:t>
-      </w:r>
-      <w:r>
-        <w:t xml:space="preserve"> reduced to</w:t>
-      </w:r>
-      <w:r>
-        <w:t xml:space="preserve"> M. glabrata in</w:t>
-      </w:r>
-      <w:r>
-        <w:t xml:space="preserve"> both microsites when </w:t>
-      </w:r>
-      <w:r>
-        <w:rPr>
-          <w:i/>
-        </w:rPr>
-        <w:t>L. tridentata</w:t>
-      </w:r>
-      <w:r>
-        <w:t xml:space="preserve"> was in bloom </w:t>
-      </w:r>
-      <w:r>
-        <w:t xml:space="preserve">relative to pre-blooming </w:t>
-      </w:r>
-      <w:r>
-        <w:t>(Table 1).</w:t>
-      </w:r>
-      <w:r>
-        <w:t xml:space="preserve"> </w:t>
-      </w:r>
-    </w:p>
-    <w:p>
-      <w:r>
-        <w:t xml:space="preserve">There was no difference in number </w:t>
-      </w:r>
-      <w:r>
-        <w:rPr>
-          <w:i/>
-        </w:rPr>
-        <w:t>M. glabrata</w:t>
-      </w:r>
-      <w:r>
-        <w:t xml:space="preserve"> flowers visited </w:t>
-      </w:r>
-      <w:r>
-        <w:t xml:space="preserve">or foraging bouts made </w:t>
-      </w:r>
-      <w:r>
-        <w:t xml:space="preserve">by solitary bees between the microsites, </w:t>
-      </w:r>
-      <w:r>
-        <w:t>but when L. tridentata entered into full bloom there was a significant decrease in both foraging bouts made and visitation to M. glabrata in open areas (Table 2).</w:t>
-      </w:r>
-      <w:r>
-        <w:t xml:space="preserve"> There was a positive effect of M. glabrata conspecific density.</w:t>
-      </w:r>
-    </w:p>
-    <w:p>
-      <w:r>
-        <w:t xml:space="preserve">When </w:t>
-      </w:r>
-      <w:r>
-        <w:t xml:space="preserve">honeybees are </w:t>
-      </w:r>
-      <w:r>
-        <w:t>pooled with solitary bees in the model, there wa</w:t>
-      </w:r>
-      <w:r>
-        <w:t xml:space="preserve">s a significant decrease in </w:t>
-      </w:r>
-      <w:r>
-        <w:t>foraging bouts and floral visitation to M. glabrata in both microsites when L. tridentata entered into full bloom.</w:t>
-      </w:r>
-    </w:p>
-    <w:p>
-      <w:r>
-        <w:t xml:space="preserve"> </w:t>
-      </w:r>
-      <w:r>
-        <w:t>There was no significant influence of heterospecific</w:t>
-      </w:r>
-      <w:r>
-        <w:t xml:space="preserve"> annual</w:t>
-      </w:r>
-      <w:r>
-        <w:t xml:space="preserve"> bloom density, percent </w:t>
-      </w:r>
-      <w:r>
-        <w:t xml:space="preserve">annual </w:t>
-      </w:r>
-      <w:r>
-        <w:t>cover, or shrub blooming densi</w:t>
-      </w:r>
-      <w:r>
-        <w:t>ty on visitation to M. glabrata by any of the groupings of pollinators.</w:t>
-      </w:r>
-    </w:p>
-    <w:p>
-      <w:r>
-        <w:t>There was also a negative effect of L. tridentata blooming on M. glabrata visit duration, but no microsite effect (Table 1, Figure 3).</w:t>
-      </w:r>
-      <w:r>
-        <w:t xml:space="preserve"> Proportion of flowers visited results:</w:t>
-      </w:r>
-    </w:p>
-    <w:p>
-      <w:r>
-        <w:lastRenderedPageBreak/>
-        <w:t xml:space="preserve">Hoverflies (Syrphidae: </w:t>
-      </w:r>
-      <w:r>
-        <w:t xml:space="preserve">Eupeodes </w:t>
-      </w:r>
-      <w:r>
-        <w:t xml:space="preserve">and Toxomerus) (%) </w:t>
-      </w:r>
-      <w:r>
-        <w:t xml:space="preserve">were the most frequent visitor. Others </w:t>
-      </w:r>
-      <w:r>
-        <w:t>(primarily small beetles and flies)</w:t>
-      </w:r>
-      <w:r>
-        <w:t xml:space="preserve">. After them were solitary bees. After that flies in the Bombyliidae family (mainly Anthrancinae, Usiinae and Bombyliinae). </w:t>
-      </w:r>
-    </w:p>
-    <w:p>
-      <w:pPr>
-        <w:rPr>
-          <w:u w:val="single"/>
-        </w:rPr>
-      </w:pPr>
-      <w:r>
-        <w:rPr>
-          <w:u w:val="single"/>
-        </w:rPr>
-        <w:t xml:space="preserve">Rtu differences </w:t>
-      </w:r>
-    </w:p>
-    <w:p>
-      <w:r>
-        <w:t>RDA of visitor identity?</w:t>
-      </w:r>
-    </w:p>
-    <w:p>
-      <w:pPr>
-        <w:rPr>
-          <w:u w:val="single"/>
-        </w:rPr>
-      </w:pPr>
-      <w:r>
-        <w:rPr>
-          <w:u w:val="single"/>
-        </w:rPr>
-        <w:t>Effects on arthropod communities</w:t>
-      </w:r>
-    </w:p>
-    <w:p>
-      <w:r>
-        <w:t>3400 arthropods spanning 130 taxonomic groups were caught in 19 days of pan trapping.</w:t>
-      </w:r>
-    </w:p>
-    <w:p>
-      <w:r>
-        <w:t>~1000 of the arthropods were Melyridae beetles in the subfamily Dastyinae. When Melyridae are excluded from analyses, (report lsmeans numbers here). Abundance of all arthropods including Melyridae decreased with blooming, but was the same under shrubs and open areas. Melyridae were significantly less abundant under shrubs (lsmeans numbers).</w:t>
-      </w:r>
-      <w:r>
-        <w:t xml:space="preserve"> No difference in bee abundance in pan trap with blooming or microsite. Eupuodes volucris was an indicator species for the pre treatment (p &lt; 0.001). </w:t>
-      </w:r>
-    </w:p>
-    <w:p>
-      <w:r>
-        <w:t>Arthropod species richness and Shannon’s Diversity index were higher in the shrub microsites, and both microsites decreased with blooming (Table ).</w:t>
-      </w:r>
-      <w:r>
-        <w:t xml:space="preserve"> The species accumulation curve suggests an adequate amount of sampling (Figure x)</w:t>
-      </w:r>
-    </w:p>
-    <w:p>
-      <w:r>
-        <w:t xml:space="preserve">There is a significant correlation of insect abundance between </w:t>
-      </w:r>
-      <w:r>
-        <w:t xml:space="preserve">the paired </w:t>
-      </w:r>
-      <w:r>
-        <w:t xml:space="preserve">shrub/open microsites (p = </w:t>
-      </w:r>
-      <w:r>
-        <w:t>4.41e-07</w:t>
-      </w:r>
-      <w:r>
-        <w:t xml:space="preserve">, </w:t>
-      </w:r>
-      <w:r>
-        <w:t>0.4576805</w:t>
-      </w:r>
-      <w:r>
-        <w:t>).</w:t>
-      </w:r>
-      <w:r>
-        <w:t xml:space="preserve"> </w:t>
-      </w:r>
-    </w:p>
-    <w:p>
-      <w:r>
-        <w:t xml:space="preserve">Predatory and parasitoid wasps were more abundant in shrub microsites. Velvet ants were only associated with open sites. </w:t>
-      </w:r>
-    </w:p>
-    <w:p>
-      <w:r>
-        <w:t>No significant correlation between visitation and abundance, or diversity from pan traps.</w:t>
-      </w:r>
-    </w:p>
-    <w:p>
-      <w:r>
-        <w:t>Guild specific changes.</w:t>
-      </w:r>
-    </w:p>
-    <w:p>
-      <w:pPr>
-        <w:rPr>
-          <w:u w:val="single"/>
-        </w:rPr>
-      </w:pPr>
-      <w:r>
-        <w:rPr>
-          <w:u w:val="single"/>
-        </w:rPr>
-        <w:t>Plant-plant facilitation</w:t>
-      </w:r>
-    </w:p>
-    <w:p>
-      <w:r>
-        <w:t>Percent cover of ground vegetation was significantly greater in shrub microsit</w:t>
-      </w:r>
-      <w:r>
-        <w:t>es before and after blooming, decrease in cover in open areas but not under shrubs (Table 2).</w:t>
-      </w:r>
-    </w:p>
-    <w:p>
-      <w:r>
-        <w:t xml:space="preserve">Prior to blooming, no significant different in annual floral density or plant species richness. Significant decrease in richness and annual floral density with blooming. </w:t>
-      </w:r>
-    </w:p>
-    <w:p>
-      <w:pPr>
-        <w:rPr>
-          <w:u w:val="single"/>
-        </w:rPr>
-      </w:pPr>
-      <w:r>
-        <w:rPr>
-          <w:u w:val="single"/>
-        </w:rPr>
-        <w:t>Co-blooming foundation plants</w:t>
-      </w:r>
-    </w:p>
-    <w:p>
-      <w:r>
-        <w:t>Prior to blooming, there was no difference in the number of blooming shrubs in a radius around the shrub and open microsites. There is a significant increase in the number of surrounding shrubs with larrea blooming, and after larrea blooms there is a significant difference between shrub and open sites. Logical given the open sites were chosen to be away from shrubs.</w:t>
-      </w:r>
-    </w:p>
-    <w:p>
-      <w:pPr>
-        <w:rPr>
-          <w:u w:val="single"/>
-        </w:rPr>
-      </w:pPr>
-      <w:r>
-        <w:rPr>
-          <w:u w:val="single"/>
-        </w:rPr>
-        <w:t>Visitation</w:t>
-      </w:r>
-      <w:r>
-        <w:rPr>
-          <w:u w:val="single"/>
-        </w:rPr>
-        <w:t xml:space="preserve"> to larrea</w:t>
-      </w:r>
-    </w:p>
-    <w:p>
-      <w:r>
-        <w:lastRenderedPageBreak/>
-        <w:t xml:space="preserve">The number of flowers and the height of the shrub (Pearson’s, 0.3185, p = </w:t>
-      </w:r>
-      <w:r>
-        <w:t>0.03511</w:t>
-      </w:r>
-      <w:r>
-        <w:t xml:space="preserve">), number of flowers and width (Pearson’s, 0.462, p = 0.001595) and width and height (Pearson’s, 0.6915, p = </w:t>
-      </w:r>
-      <w:r>
-        <w:t>2.02e-07</w:t>
-      </w:r>
-      <w:r>
-        <w:t>), all tested using cor.test function in r.</w:t>
-      </w:r>
-      <w:r>
-        <w:t xml:space="preserve"> </w:t>
-      </w:r>
-    </w:p>
-    <w:p>
-      <w:r>
-        <w:t xml:space="preserve">Visitors and insect uses of L. tridentata was significantly different after blooming. </w:t>
-      </w:r>
-    </w:p>
-    <w:p>
-      <w:r>
-        <w:t>The most frequent</w:t>
-      </w:r>
-      <w:r>
-        <w:t xml:space="preserve"> floral</w:t>
-      </w:r>
-      <w:r>
-        <w:t xml:space="preserve"> visitors </w:t>
-      </w:r>
-      <w:r>
-        <w:t xml:space="preserve">to L.tridentata </w:t>
-      </w:r>
-      <w:r>
-        <w:t>were bees (115): Apis mellifera (54 visits), Centris rhodapus (35), Hesperapis larrea (30), Eucera</w:t>
-      </w:r>
-      <w:r>
-        <w:t xml:space="preserve"> sp.</w:t>
-      </w:r>
-      <w:r>
-        <w:t xml:space="preserve"> (11) and other solitary bees (39)</w:t>
-      </w:r>
-      <w:r>
-        <w:t xml:space="preserve"> including Hoplitis and Megachile</w:t>
-      </w:r>
-      <w:r>
-        <w:t xml:space="preserve">. </w:t>
-      </w:r>
-      <w:r>
-        <w:t xml:space="preserve">Visitation by all visitors was positively associated with flower number, height and width. </w:t>
-      </w:r>
-      <w:r>
-        <w:t xml:space="preserve">Visitation to larrea much greater. 17.13 floral visits to the plants per hour. </w:t>
-      </w:r>
-    </w:p>
-    <w:p>
-      <w:pPr>
-        <w:rPr>
-          <w:u w:val="single"/>
-        </w:rPr>
-      </w:pPr>
-      <w:r>
-        <w:rPr>
-          <w:u w:val="single"/>
-        </w:rPr>
-        <w:t>Pollen Deposition</w:t>
-      </w:r>
-    </w:p>
-    <w:p>
-      <w:r>
-        <w:t>At the nearby site, there was no difference in conspecific pollen deposition to M. glabrata with proximity to L. tridentata. However, heterospecific pollen deposition increased with distance away from L. tridentata.</w:t>
-      </w:r>
-    </w:p>
-    <w:p>
-      <w:pPr>
-        <w:rPr>
-          <w:u w:val="single"/>
-        </w:rPr>
-      </w:pPr>
-      <w:r>
-        <w:rPr>
-          <w:u w:val="single"/>
-        </w:rPr>
-        <w:t>Climate amelioration</w:t>
-      </w:r>
-    </w:p>
-    <w:p>
-      <w:r>
-        <w:t>Data logger data analysis goes here</w:t>
-      </w:r>
-    </w:p>
-    <w:p>
-      <w:pPr>
-        <w:rPr>
-          <w:u w:val="single"/>
-        </w:rPr>
-      </w:pPr>
-      <w:r>
-        <w:rPr>
-          <w:u w:val="single"/>
-        </w:rPr>
-        <w:t>Relative effects</w:t>
-      </w:r>
-    </w:p>
-    <w:p>
-      <w:r>
-        <w:t>RII</w:t>
-      </w:r>
-    </w:p>
-    <w:p>
-      <w:pPr>
-        <w:rPr>
-          <w:b/>
-        </w:rPr>
-      </w:pPr>
-      <w:r>
-        <w:rPr>
-          <w:b/>
-        </w:rPr>
-        <w:t xml:space="preserve">Discussion </w:t>
-      </w:r>
-    </w:p>
-    <w:p>
-      <w:r>
-        <w:rPr>
-          <w:i/>
-        </w:rPr>
-        <w:t>Larrea tridentata</w:t>
-      </w:r>
-      <w:r>
-        <w:t xml:space="preserve"> </w:t>
-      </w:r>
-      <w:r>
-        <w:t>interacts with multiple trophic levels both directly and indire</w:t>
-      </w:r>
-      <w:r>
-        <w:t>ctly.</w:t>
-      </w:r>
-      <w:r>
-        <w:t xml:space="preserve"> </w:t>
-      </w:r>
-      <w:r>
-        <w:t>There is partial support for the hypothesis – L. tridentata appears to interfere with M. glabrata but this was not alleviated by blooming. Instead, L. tridentata competes with, rather than facilitates Malacothrix. The decrease in visitation to open microsites suggests that L. tridentata’s influence may extend beyond its canopy.</w:t>
-      </w:r>
-      <w:r>
-        <w:t xml:space="preserve"> </w:t>
-      </w:r>
-      <w:r>
         <w:t>L. tridentata has positive effects of both the annual plant and arthropod communities. L. tridentata stabilized microclimates.</w:t>
       </w:r>
     </w:p>
@@ -2049,7 +2354,7 @@
     </w:p>
     <w:p>
       <w:r>
-        <w:t>Changes to visitor community</w:t>
+        <w:t>Syrphid flies</w:t>
       </w:r>
     </w:p>
     <w:p>
@@ -2071,67 +2376,67 @@
     </w:p>
     <w:p>
       <w:r>
-        <w:lastRenderedPageBreak/>
         <w:t>Species composition of pollinators to M. glabrata was significantly different blooming to pre-blooming. Syrphid flies made the majority of floral visits to M. glabrata pre-blooming, but were mainly absent after larrea bloomed. This decrease is evident from both visits to M. glabrata (Figure 1), visits to L. tridentata (38 pre, 7 post: only one of which was a flower visit) and pan traps (18 pre, 2 post). Indicator analysis (indicspecies, R) using pan trap data of 3400 specimens spanning 130 taxonomic groups showed that Scaeva pyrastri (the primary syrphid visitor to Malacothrix, pre-blooming) is an indicator species for the pre-open+pre-shrub group (p = 0.001). It is possible that syrphid flies were competitively excluded from the shrubs and surrounding area once L. tridentata was blooming, or that their lifecycle is closely linked to the phenology of annuals.</w:t>
       </w:r>
     </w:p>
     <w:p>
       <w:r>
-        <w:t>Blooming changes to bees, specialists and generalists.</w:t>
-      </w:r>
-    </w:p>
-    <w:p>
-      <w:r>
-        <w:t xml:space="preserve"> L. tridentata received 197 floral visits/10 hours when blooming, 85 % of which were bees. There was no significant difference in bee abundance caught in pan traps between any of the treatments (all p &gt; 0.68). There was no difference in number M. glabrata flowers visited by solitary bees between the microsites, but there was a significant decrease in visitation with L. tridentata blooming at the open microsite only (Table 1). When honeybees are included in the model, there is a significant decrease in visits with L. tridentata at the shrub microsite as well.</w:t>
-      </w:r>
-      <w:r>
-        <w:t xml:space="preserve"> Talk about temporal partitioning. Syrphid fly phenology. </w:t>
-      </w:r>
-      <w:r>
-        <w:t>The correlation between the microsites suggests that shrub influence the open areas as well. It may be possible to test this at a site where L. tridentata are less dense.</w:t>
-      </w:r>
-    </w:p>
-    <w:p>
-      <w:r>
-        <w:t>Larrea is a foundation species</w:t>
-      </w:r>
-    </w:p>
-    <w:p>
-      <w:r>
-        <w:t>Foundation plants often modulate temperature. The data loggers suggests that L. tridentata is creating microclimates.</w:t>
-      </w:r>
-      <w:r>
-        <w:t xml:space="preserve"> Facilitates vegetation growth but competes for pollinators</w:t>
-      </w:r>
-      <w:r>
-        <w:t xml:space="preserve">. Ruttan 2016 found that velvet ants were indicators, this study also found that. She also found no difference in the number of bees in pan traps. </w:t>
-      </w:r>
-    </w:p>
-    <w:p>
-      <w:r>
-        <w:t>Foundation species influences are not completely positive.</w:t>
-      </w:r>
-    </w:p>
-    <w:p>
-      <w:r>
-        <w:t>No effect on pollinator abundances – thus likely behavioural? Just because it concentrates insects doesn’t mean that benefits plants. No difference in bees in pan traps. Lack of visitation to Malacothrix not due to lack of bees – Larrea was visited. If the bees that visited were oligolectic but main visitor to Larrea was the honeybee. A generalist. Honeybees often forage only on one resource type. They were feral honeybees. The other bees, Centris sp. are oil specialists and the others are specialists. Larrea with more flowers received more visits.</w:t>
-      </w:r>
-      <w:r>
-        <w:t xml:space="preserve"> </w:t>
-      </w:r>
-      <w:r>
-        <w:t>Dilution effect – not only was larrea flowering – surround shrubs and cactus were as well</w:t>
-      </w:r>
-      <w:r>
-        <w:t>. dominant, foundational plants all flowering, and potentially life cycle shifting of certain pollinators. Unavailability of rainfall likely prevents annuals from adjusting their phenology. The warmth and moisture required would put a hard limit on when they can flower.</w:t>
-      </w:r>
-    </w:p>
-    <w:p>
-      <w:r>
-        <w:t>Interactions change with life cycle.</w:t>
+        <w:t>Bees</w:t>
       </w:r>
       <w:bookmarkStart w:id="0" w:name="_GoBack"/>
       <w:bookmarkEnd w:id="0"/>
+    </w:p>
+    <w:p>
+      <w:r>
+        <w:t xml:space="preserve"> L. tridentata received 197 floral visits/10 hours when blooming, 85 % of which were bees. There was no significant difference in bee abundance caught in pan traps between any of the treatments (all p &gt; 0.68). There was no difference in number M. glabrata flowers visited by solitary bees between the microsites, but there was a significant decrease in visitation with L. tridentata blooming at the open microsite only (Table 1). When honeybees are included in the model, there is a significant decrease in visits with L. tridentata at the shrub microsite as well.</w:t>
+      </w:r>
+      <w:r>
+        <w:t xml:space="preserve"> Talk about temporal partitioning. Syrphid fly phenology. </w:t>
+      </w:r>
+      <w:r>
+        <w:t>The correlation between the microsites suggests that shrub influence the open areas as well. It may be possible to test this at a site where L. tridentata are less dense.</w:t>
+      </w:r>
+    </w:p>
+    <w:p>
+      <w:r>
+        <w:t>Larrea is a foundation species</w:t>
+      </w:r>
+    </w:p>
+    <w:p>
+      <w:r>
+        <w:lastRenderedPageBreak/>
+        <w:t>Foundation plants often modulate temperature. The data loggers suggests that L. tridentata is creating microclimates.</w:t>
+      </w:r>
+      <w:r>
+        <w:t xml:space="preserve"> Facilitates vegetation growth but competes for pollinators</w:t>
+      </w:r>
+      <w:r>
+        <w:t xml:space="preserve">. Ruttan 2016 found that velvet ants were indicators, this study also found that. She also found no difference in the number of bees in pan traps. </w:t>
+      </w:r>
+    </w:p>
+    <w:p>
+      <w:r>
+        <w:t>Foundation species influences are not completely positive.</w:t>
+      </w:r>
+    </w:p>
+    <w:p>
+      <w:r>
+        <w:t>No effect on pollinator abundances – thus likely behavioural? Just because it concentrates insects doesn’t mean that benefits plants. No difference in bees in pan traps. Lack of visitation to Malacothrix not due to lack of bees – Larrea was visited. If the bees that visited were oligolectic but main visitor to Larrea was the honeybee. A generalist. Honeybees often forage only on one resource type. They were feral honeybees. The other bees, Centris sp. are oil specialists and the others are specialists. Larrea with more flowers received more visits.</w:t>
+      </w:r>
+      <w:r>
+        <w:t xml:space="preserve"> </w:t>
+      </w:r>
+      <w:r>
+        <w:t>Dilution effect – not only was larrea flowering – surround shrubs and cactus were as well</w:t>
+      </w:r>
+      <w:r>
+        <w:t>. dominant, foundational plants all flowering, and potentially life cycle shifting of certain pollinators. Unavailability of rainfall likely prevents annuals from adjusting their phenology. The warmth and moisture required would put a hard limit on when they can flower.</w:t>
+      </w:r>
+    </w:p>
+    <w:p>
+      <w:r>
+        <w:t>Interactions change with life cycle.</w:t>
+      </w:r>
     </w:p>
     <w:p/>
     <w:p/>
@@ -2330,6 +2635,7 @@
     <w:p/>
     <w:p>
       <w:r>
+        <w:lastRenderedPageBreak/>
         <w:t>Table 2: Mean ± SD, arthropod abundance per shrub for each treatment, 3 pan traps. Including flower beetles.</w:t>
       </w:r>
     </w:p>
@@ -4112,6 +4418,7 @@
     <w:p/>
     <w:p>
       <w:r>
+        <w:lastRenderedPageBreak/>
         <w:t>Table 2: GLMM results for pan trap abundances. Non-significant interactions were removed models.</w:t>
       </w:r>
     </w:p>

</xml_diff>